<commit_message>
Final changes and cost estimates added..
</commit_message>
<xml_diff>
--- a/IoTWateringSystem.docx
+++ b/IoTWateringSystem.docx
@@ -15,6 +15,8 @@
           <w:u w:val="single"/>
         </w:rPr>
       </w:pPr>
+      <w:bookmarkStart w:id="0" w:name="_Hlk509467652"/>
+      <w:bookmarkEnd w:id="0"/>
       <w:r>
         <w:rPr>
           <w:rFonts w:asciiTheme="majorHAnsi" w:eastAsia="Times New Roman" w:hAnsiTheme="majorHAnsi" w:cstheme="majorBidi"/>
@@ -53,12 +55,16 @@
         <w:rPr>
           <w:rFonts w:eastAsia="Times New Roman"/>
           <w:b/>
+          <w:sz w:val="32"/>
+          <w:szCs w:val="32"/>
         </w:rPr>
       </w:pPr>
       <w:r>
         <w:rPr>
           <w:rFonts w:eastAsia="Times New Roman"/>
           <w:b/>
+          <w:sz w:val="32"/>
+          <w:szCs w:val="32"/>
         </w:rPr>
         <w:t>Overview:</w:t>
       </w:r>
@@ -392,24 +398,24 @@
         <w:spacing w:after="0" w:line="240" w:lineRule="auto"/>
         <w:rPr>
           <w:rFonts w:ascii="Times New Roman" w:eastAsia="Times New Roman" w:hAnsi="Times New Roman" w:cs="Times New Roman"/>
-          <w:sz w:val="28"/>
-          <w:szCs w:val="24"/>
-        </w:rPr>
-      </w:pPr>
-    </w:p>
-    <w:p>
-      <w:pPr>
-        <w:spacing w:after="0" w:line="240" w:lineRule="auto"/>
-        <w:rPr>
-          <w:rFonts w:ascii="Times New Roman" w:eastAsia="Times New Roman" w:hAnsi="Times New Roman" w:cs="Times New Roman"/>
-          <w:sz w:val="28"/>
-          <w:szCs w:val="24"/>
-        </w:rPr>
-      </w:pPr>
-      <w:r>
-        <w:rPr>
-          <w:rFonts w:ascii="Times New Roman" w:eastAsia="Times New Roman" w:hAnsi="Times New Roman" w:cs="Times New Roman"/>
-          <w:sz w:val="28"/>
+          <w:sz w:val="24"/>
+          <w:szCs w:val="24"/>
+        </w:rPr>
+      </w:pPr>
+    </w:p>
+    <w:p>
+      <w:pPr>
+        <w:spacing w:after="0" w:line="240" w:lineRule="auto"/>
+        <w:rPr>
+          <w:rFonts w:ascii="Times New Roman" w:eastAsia="Times New Roman" w:hAnsi="Times New Roman" w:cs="Times New Roman"/>
+          <w:sz w:val="24"/>
+          <w:szCs w:val="24"/>
+        </w:rPr>
+      </w:pPr>
+      <w:r>
+        <w:rPr>
+          <w:rFonts w:ascii="Times New Roman" w:eastAsia="Times New Roman" w:hAnsi="Times New Roman" w:cs="Times New Roman"/>
+          <w:sz w:val="24"/>
           <w:szCs w:val="24"/>
         </w:rPr>
         <w:t>------------------</w:t>
@@ -417,331 +423,11 @@
       <w:r>
         <w:rPr>
           <w:rFonts w:ascii="Times New Roman" w:eastAsia="Times New Roman" w:hAnsi="Times New Roman" w:cs="Times New Roman"/>
-          <w:sz w:val="28"/>
+          <w:sz w:val="24"/>
           <w:szCs w:val="24"/>
         </w:rPr>
         <w:t>----------------------------------------------------------------------------------</w:t>
       </w:r>
-    </w:p>
-    <w:p>
-      <w:pPr>
-        <w:spacing w:after="0" w:line="240" w:lineRule="auto"/>
-        <w:rPr>
-          <w:rFonts w:ascii="Times New Roman" w:eastAsia="Times New Roman" w:hAnsi="Times New Roman" w:cs="Times New Roman"/>
-          <w:sz w:val="28"/>
-          <w:szCs w:val="24"/>
-        </w:rPr>
-      </w:pPr>
-    </w:p>
-    <w:p>
-      <w:pPr>
-        <w:spacing w:after="0" w:line="240" w:lineRule="auto"/>
-        <w:rPr>
-          <w:rFonts w:ascii="Times New Roman" w:eastAsia="Times New Roman" w:hAnsi="Times New Roman" w:cs="Times New Roman"/>
-          <w:sz w:val="28"/>
-          <w:szCs w:val="24"/>
-        </w:rPr>
-      </w:pPr>
-    </w:p>
-    <w:p>
-      <w:pPr>
-        <w:spacing w:after="0" w:line="240" w:lineRule="auto"/>
-        <w:rPr>
-          <w:rFonts w:ascii="Times New Roman" w:eastAsia="Times New Roman" w:hAnsi="Times New Roman" w:cs="Times New Roman"/>
-          <w:sz w:val="28"/>
-          <w:szCs w:val="24"/>
-        </w:rPr>
-      </w:pPr>
-    </w:p>
-    <w:p>
-      <w:pPr>
-        <w:spacing w:after="0" w:line="240" w:lineRule="auto"/>
-        <w:rPr>
-          <w:rFonts w:ascii="Times New Roman" w:eastAsia="Times New Roman" w:hAnsi="Times New Roman" w:cs="Times New Roman"/>
-          <w:sz w:val="28"/>
-          <w:szCs w:val="24"/>
-        </w:rPr>
-      </w:pPr>
-    </w:p>
-    <w:p>
-      <w:pPr>
-        <w:spacing w:after="0" w:line="240" w:lineRule="auto"/>
-        <w:rPr>
-          <w:rFonts w:ascii="Times New Roman" w:eastAsia="Times New Roman" w:hAnsi="Times New Roman" w:cs="Times New Roman"/>
-          <w:sz w:val="28"/>
-          <w:szCs w:val="24"/>
-        </w:rPr>
-      </w:pPr>
-    </w:p>
-    <w:p>
-      <w:pPr>
-        <w:spacing w:after="0" w:line="240" w:lineRule="auto"/>
-        <w:rPr>
-          <w:rFonts w:ascii="Times New Roman" w:eastAsia="Times New Roman" w:hAnsi="Times New Roman" w:cs="Times New Roman"/>
-          <w:sz w:val="28"/>
-          <w:szCs w:val="24"/>
-        </w:rPr>
-      </w:pPr>
-    </w:p>
-    <w:p>
-      <w:pPr>
-        <w:spacing w:after="0" w:line="240" w:lineRule="auto"/>
-        <w:rPr>
-          <w:rFonts w:ascii="Times New Roman" w:eastAsia="Times New Roman" w:hAnsi="Times New Roman" w:cs="Times New Roman"/>
-          <w:sz w:val="28"/>
-          <w:szCs w:val="24"/>
-        </w:rPr>
-      </w:pPr>
-    </w:p>
-    <w:p>
-      <w:pPr>
-        <w:spacing w:after="0" w:line="240" w:lineRule="auto"/>
-        <w:rPr>
-          <w:rFonts w:ascii="Times New Roman" w:eastAsia="Times New Roman" w:hAnsi="Times New Roman" w:cs="Times New Roman"/>
-          <w:sz w:val="28"/>
-          <w:szCs w:val="24"/>
-        </w:rPr>
-      </w:pPr>
-    </w:p>
-    <w:p>
-      <w:pPr>
-        <w:spacing w:after="0" w:line="240" w:lineRule="auto"/>
-        <w:rPr>
-          <w:rFonts w:ascii="Times New Roman" w:eastAsia="Times New Roman" w:hAnsi="Times New Roman" w:cs="Times New Roman"/>
-          <w:sz w:val="28"/>
-          <w:szCs w:val="24"/>
-        </w:rPr>
-      </w:pPr>
-    </w:p>
-    <w:p>
-      <w:pPr>
-        <w:spacing w:after="0" w:line="240" w:lineRule="auto"/>
-        <w:rPr>
-          <w:rFonts w:ascii="Times New Roman" w:eastAsia="Times New Roman" w:hAnsi="Times New Roman" w:cs="Times New Roman"/>
-          <w:sz w:val="28"/>
-          <w:szCs w:val="24"/>
-        </w:rPr>
-      </w:pPr>
-    </w:p>
-    <w:p>
-      <w:pPr>
-        <w:spacing w:after="0" w:line="240" w:lineRule="auto"/>
-        <w:rPr>
-          <w:rFonts w:ascii="Times New Roman" w:eastAsia="Times New Roman" w:hAnsi="Times New Roman" w:cs="Times New Roman"/>
-          <w:sz w:val="28"/>
-          <w:szCs w:val="24"/>
-        </w:rPr>
-      </w:pPr>
-    </w:p>
-    <w:p>
-      <w:pPr>
-        <w:spacing w:after="0" w:line="240" w:lineRule="auto"/>
-        <w:rPr>
-          <w:rFonts w:ascii="Times New Roman" w:eastAsia="Times New Roman" w:hAnsi="Times New Roman" w:cs="Times New Roman"/>
-          <w:sz w:val="28"/>
-          <w:szCs w:val="24"/>
-        </w:rPr>
-      </w:pPr>
-    </w:p>
-    <w:p>
-      <w:pPr>
-        <w:spacing w:after="0" w:line="240" w:lineRule="auto"/>
-        <w:rPr>
-          <w:rFonts w:ascii="Times New Roman" w:eastAsia="Times New Roman" w:hAnsi="Times New Roman" w:cs="Times New Roman"/>
-          <w:sz w:val="28"/>
-          <w:szCs w:val="24"/>
-        </w:rPr>
-      </w:pPr>
-    </w:p>
-    <w:p>
-      <w:pPr>
-        <w:spacing w:after="0" w:line="240" w:lineRule="auto"/>
-        <w:rPr>
-          <w:rFonts w:ascii="Times New Roman" w:eastAsia="Times New Roman" w:hAnsi="Times New Roman" w:cs="Times New Roman"/>
-          <w:sz w:val="28"/>
-          <w:szCs w:val="24"/>
-        </w:rPr>
-      </w:pPr>
-    </w:p>
-    <w:p>
-      <w:pPr>
-        <w:spacing w:after="0" w:line="240" w:lineRule="auto"/>
-        <w:rPr>
-          <w:rFonts w:ascii="Times New Roman" w:eastAsia="Times New Roman" w:hAnsi="Times New Roman" w:cs="Times New Roman"/>
-          <w:sz w:val="28"/>
-          <w:szCs w:val="24"/>
-        </w:rPr>
-      </w:pPr>
-    </w:p>
-    <w:p>
-      <w:pPr>
-        <w:spacing w:after="0" w:line="240" w:lineRule="auto"/>
-        <w:rPr>
-          <w:rFonts w:ascii="Times New Roman" w:eastAsia="Times New Roman" w:hAnsi="Times New Roman" w:cs="Times New Roman"/>
-          <w:sz w:val="28"/>
-          <w:szCs w:val="24"/>
-        </w:rPr>
-      </w:pPr>
-    </w:p>
-    <w:p>
-      <w:pPr>
-        <w:spacing w:after="0" w:line="240" w:lineRule="auto"/>
-        <w:rPr>
-          <w:rFonts w:ascii="Times New Roman" w:eastAsia="Times New Roman" w:hAnsi="Times New Roman" w:cs="Times New Roman"/>
-          <w:sz w:val="28"/>
-          <w:szCs w:val="24"/>
-        </w:rPr>
-      </w:pPr>
-    </w:p>
-    <w:p>
-      <w:pPr>
-        <w:spacing w:after="0" w:line="240" w:lineRule="auto"/>
-        <w:rPr>
-          <w:rFonts w:ascii="Times New Roman" w:eastAsia="Times New Roman" w:hAnsi="Times New Roman" w:cs="Times New Roman"/>
-          <w:sz w:val="28"/>
-          <w:szCs w:val="24"/>
-        </w:rPr>
-      </w:pPr>
-    </w:p>
-    <w:p>
-      <w:pPr>
-        <w:spacing w:after="0" w:line="240" w:lineRule="auto"/>
-        <w:rPr>
-          <w:rFonts w:ascii="Times New Roman" w:eastAsia="Times New Roman" w:hAnsi="Times New Roman" w:cs="Times New Roman"/>
-          <w:sz w:val="28"/>
-          <w:szCs w:val="24"/>
-        </w:rPr>
-      </w:pPr>
-    </w:p>
-    <w:p>
-      <w:pPr>
-        <w:spacing w:after="0" w:line="240" w:lineRule="auto"/>
-        <w:rPr>
-          <w:rFonts w:ascii="Times New Roman" w:eastAsia="Times New Roman" w:hAnsi="Times New Roman" w:cs="Times New Roman"/>
-          <w:sz w:val="28"/>
-          <w:szCs w:val="24"/>
-        </w:rPr>
-      </w:pPr>
-    </w:p>
-    <w:p>
-      <w:pPr>
-        <w:spacing w:after="0" w:line="240" w:lineRule="auto"/>
-        <w:rPr>
-          <w:rFonts w:ascii="Times New Roman" w:eastAsia="Times New Roman" w:hAnsi="Times New Roman" w:cs="Times New Roman"/>
-          <w:sz w:val="28"/>
-          <w:szCs w:val="24"/>
-        </w:rPr>
-      </w:pPr>
-    </w:p>
-    <w:p>
-      <w:pPr>
-        <w:spacing w:after="0" w:line="240" w:lineRule="auto"/>
-        <w:rPr>
-          <w:rFonts w:ascii="Times New Roman" w:eastAsia="Times New Roman" w:hAnsi="Times New Roman" w:cs="Times New Roman"/>
-          <w:sz w:val="28"/>
-          <w:szCs w:val="24"/>
-        </w:rPr>
-      </w:pPr>
-    </w:p>
-    <w:p>
-      <w:pPr>
-        <w:spacing w:after="0" w:line="240" w:lineRule="auto"/>
-        <w:rPr>
-          <w:rFonts w:ascii="Times New Roman" w:eastAsia="Times New Roman" w:hAnsi="Times New Roman" w:cs="Times New Roman"/>
-          <w:sz w:val="28"/>
-          <w:szCs w:val="24"/>
-        </w:rPr>
-      </w:pPr>
-    </w:p>
-    <w:p>
-      <w:pPr>
-        <w:spacing w:after="0" w:line="240" w:lineRule="auto"/>
-        <w:rPr>
-          <w:rFonts w:ascii="Times New Roman" w:eastAsia="Times New Roman" w:hAnsi="Times New Roman" w:cs="Times New Roman"/>
-          <w:sz w:val="28"/>
-          <w:szCs w:val="24"/>
-        </w:rPr>
-      </w:pPr>
-    </w:p>
-    <w:p>
-      <w:pPr>
-        <w:spacing w:after="0" w:line="240" w:lineRule="auto"/>
-        <w:rPr>
-          <w:rFonts w:ascii="Times New Roman" w:eastAsia="Times New Roman" w:hAnsi="Times New Roman" w:cs="Times New Roman"/>
-          <w:sz w:val="28"/>
-          <w:szCs w:val="24"/>
-        </w:rPr>
-      </w:pPr>
-    </w:p>
-    <w:p>
-      <w:pPr>
-        <w:spacing w:after="0" w:line="240" w:lineRule="auto"/>
-        <w:rPr>
-          <w:rFonts w:ascii="Times New Roman" w:eastAsia="Times New Roman" w:hAnsi="Times New Roman" w:cs="Times New Roman"/>
-          <w:sz w:val="28"/>
-          <w:szCs w:val="24"/>
-        </w:rPr>
-      </w:pPr>
-    </w:p>
-    <w:p>
-      <w:pPr>
-        <w:spacing w:after="0" w:line="240" w:lineRule="auto"/>
-        <w:rPr>
-          <w:rFonts w:ascii="Times New Roman" w:eastAsia="Times New Roman" w:hAnsi="Times New Roman" w:cs="Times New Roman"/>
-          <w:sz w:val="28"/>
-          <w:szCs w:val="24"/>
-        </w:rPr>
-      </w:pPr>
-    </w:p>
-    <w:p>
-      <w:pPr>
-        <w:spacing w:after="0" w:line="240" w:lineRule="auto"/>
-        <w:rPr>
-          <w:rFonts w:ascii="Times New Roman" w:eastAsia="Times New Roman" w:hAnsi="Times New Roman" w:cs="Times New Roman"/>
-          <w:sz w:val="28"/>
-          <w:szCs w:val="24"/>
-        </w:rPr>
-      </w:pPr>
-    </w:p>
-    <w:p>
-      <w:pPr>
-        <w:spacing w:after="0" w:line="240" w:lineRule="auto"/>
-        <w:rPr>
-          <w:rFonts w:ascii="Times New Roman" w:eastAsia="Times New Roman" w:hAnsi="Times New Roman" w:cs="Times New Roman"/>
-          <w:sz w:val="28"/>
-          <w:szCs w:val="24"/>
-        </w:rPr>
-      </w:pPr>
-    </w:p>
-    <w:p>
-      <w:pPr>
-        <w:spacing w:after="0" w:line="240" w:lineRule="auto"/>
-        <w:rPr>
-          <w:rFonts w:ascii="Times New Roman" w:eastAsia="Times New Roman" w:hAnsi="Times New Roman" w:cs="Times New Roman"/>
-          <w:sz w:val="28"/>
-          <w:szCs w:val="24"/>
-        </w:rPr>
-      </w:pPr>
-    </w:p>
-    <w:p>
-      <w:pPr>
-        <w:spacing w:after="0" w:line="240" w:lineRule="auto"/>
-        <w:rPr>
-          <w:rFonts w:ascii="Times New Roman" w:eastAsia="Times New Roman" w:hAnsi="Times New Roman" w:cs="Times New Roman"/>
-          <w:sz w:val="28"/>
-          <w:szCs w:val="24"/>
-        </w:rPr>
-      </w:pPr>
-    </w:p>
-    <w:p>
-      <w:pPr>
-        <w:spacing w:after="0" w:line="240" w:lineRule="auto"/>
-        <w:rPr>
-          <w:rFonts w:ascii="Times New Roman" w:eastAsia="Times New Roman" w:hAnsi="Times New Roman" w:cs="Times New Roman"/>
-          <w:sz w:val="28"/>
-          <w:szCs w:val="24"/>
-        </w:rPr>
-      </w:pPr>
     </w:p>
     <w:p>
       <w:pPr>
@@ -1018,12 +704,12 @@
           <w:sz w:val="28"/>
           <w:szCs w:val="24"/>
         </w:rPr>
-        <w:t>Geo-Availability, Auto scale, System Monitoring</w:t>
-      </w:r>
-    </w:p>
-    <w:p>
-      <w:pPr>
-        <w:spacing w:after="0" w:line="240" w:lineRule="auto"/>
+        <w:t>70,000 users per hour using the service</w:t>
+      </w:r>
+    </w:p>
+    <w:p>
+      <w:pPr>
+        <w:pStyle w:val="ListParagraph"/>
         <w:rPr>
           <w:rFonts w:ascii="Times New Roman" w:eastAsia="Times New Roman" w:hAnsi="Times New Roman" w:cs="Times New Roman"/>
           <w:sz w:val="28"/>
@@ -1051,28 +737,41 @@
           <w:sz w:val="28"/>
           <w:szCs w:val="24"/>
         </w:rPr>
+        <w:t>Geo-Availability, Auto scale, System Monitoring</w:t>
+      </w:r>
+    </w:p>
+    <w:p>
+      <w:pPr>
+        <w:spacing w:after="0" w:line="240" w:lineRule="auto"/>
+        <w:rPr>
+          <w:rFonts w:ascii="Times New Roman" w:eastAsia="Times New Roman" w:hAnsi="Times New Roman" w:cs="Times New Roman"/>
+          <w:sz w:val="28"/>
+          <w:szCs w:val="24"/>
+        </w:rPr>
+      </w:pPr>
+    </w:p>
+    <w:p>
+      <w:pPr>
+        <w:pStyle w:val="ListParagraph"/>
+        <w:numPr>
+          <w:ilvl w:val="0"/>
+          <w:numId w:val="2"/>
+        </w:numPr>
+        <w:spacing w:after="0" w:line="240" w:lineRule="auto"/>
+        <w:rPr>
+          <w:rFonts w:ascii="Times New Roman" w:eastAsia="Times New Roman" w:hAnsi="Times New Roman" w:cs="Times New Roman"/>
+          <w:sz w:val="28"/>
+          <w:szCs w:val="24"/>
+        </w:rPr>
+      </w:pPr>
+      <w:r>
+        <w:rPr>
+          <w:rFonts w:ascii="Times New Roman" w:eastAsia="Times New Roman" w:hAnsi="Times New Roman" w:cs="Times New Roman"/>
+          <w:sz w:val="28"/>
+          <w:szCs w:val="24"/>
+        </w:rPr>
         <w:t>Keep the cost low</w:t>
       </w:r>
-    </w:p>
-    <w:p>
-      <w:pPr>
-        <w:spacing w:after="0" w:line="240" w:lineRule="auto"/>
-        <w:rPr>
-          <w:rFonts w:ascii="Times New Roman" w:eastAsia="Times New Roman" w:hAnsi="Times New Roman" w:cs="Times New Roman"/>
-          <w:sz w:val="28"/>
-          <w:szCs w:val="24"/>
-        </w:rPr>
-      </w:pPr>
-    </w:p>
-    <w:p>
-      <w:pPr>
-        <w:spacing w:after="0" w:line="240" w:lineRule="auto"/>
-        <w:rPr>
-          <w:rFonts w:ascii="Times New Roman" w:eastAsia="Times New Roman" w:hAnsi="Times New Roman" w:cs="Times New Roman"/>
-          <w:sz w:val="28"/>
-          <w:szCs w:val="24"/>
-        </w:rPr>
-      </w:pPr>
     </w:p>
     <w:p>
       <w:pPr>
@@ -1099,7 +798,23 @@
           <w:b/>
           <w:u w:val="single"/>
         </w:rPr>
-        <w:t>Technology:</w:t>
+        <w:t>Technology</w:t>
+      </w:r>
+      <w:r>
+        <w:rPr>
+          <w:rFonts w:eastAsia="Times New Roman"/>
+          <w:b/>
+          <w:u w:val="single"/>
+        </w:rPr>
+        <w:t xml:space="preserve"> considerations</w:t>
+      </w:r>
+      <w:r>
+        <w:rPr>
+          <w:rFonts w:eastAsia="Times New Roman"/>
+          <w:b/>
+          <w:u w:val="single"/>
+        </w:rPr>
+        <w:t>:</w:t>
       </w:r>
     </w:p>
     <w:p>
@@ -1207,6 +922,7 @@
           <w:sz w:val="28"/>
           <w:szCs w:val="24"/>
         </w:rPr>
+        <w:lastRenderedPageBreak/>
         <w:t xml:space="preserve">Develop complex event processing, scalability, pay per job, real-time dashboards, </w:t>
       </w:r>
       <w:r>
@@ -1274,49 +990,555 @@
         <w:ind w:firstLine="720"/>
         <w:rPr>
           <w:rFonts w:ascii="Times New Roman" w:eastAsia="Times New Roman" w:hAnsi="Times New Roman" w:cs="Times New Roman"/>
+          <w:sz w:val="28"/>
+          <w:szCs w:val="24"/>
+        </w:rPr>
+      </w:pPr>
+      <w:r>
+        <w:rPr>
+          <w:rFonts w:ascii="Times New Roman" w:eastAsia="Times New Roman" w:hAnsi="Times New Roman" w:cs="Times New Roman"/>
+          <w:sz w:val="28"/>
+          <w:szCs w:val="24"/>
+        </w:rPr>
+        <w:t>Turn data into analytics and reports, real-time insights</w:t>
+      </w:r>
+      <w:r>
+        <w:rPr>
+          <w:rFonts w:ascii="Times New Roman" w:eastAsia="Times New Roman" w:hAnsi="Times New Roman" w:cs="Times New Roman"/>
+          <w:sz w:val="28"/>
+          <w:szCs w:val="24"/>
+        </w:rPr>
+        <w:t>, built-in connectivity with stream analytics, event hubs, machine learning, storage, etc.,</w:t>
+      </w:r>
+    </w:p>
+    <w:p>
+      <w:pPr>
+        <w:rPr>
+          <w:rFonts w:ascii="Times New Roman" w:eastAsia="Times New Roman" w:hAnsi="Times New Roman" w:cs="Times New Roman"/>
+          <w:sz w:val="28"/>
+          <w:szCs w:val="24"/>
+        </w:rPr>
+      </w:pPr>
+      <w:r>
+        <w:rPr>
+          <w:rFonts w:ascii="Times New Roman" w:eastAsia="Times New Roman" w:hAnsi="Times New Roman" w:cs="Times New Roman"/>
           <w:color w:val="0070C0"/>
           <w:sz w:val="28"/>
           <w:szCs w:val="24"/>
         </w:rPr>
-      </w:pPr>
-      <w:r>
-        <w:rPr>
-          <w:rFonts w:ascii="Times New Roman" w:eastAsia="Times New Roman" w:hAnsi="Times New Roman" w:cs="Times New Roman"/>
-          <w:sz w:val="28"/>
-          <w:szCs w:val="24"/>
-        </w:rPr>
-        <w:t>Turn data into analytics and reports, real-time insights</w:t>
-      </w:r>
-      <w:r>
-        <w:rPr>
-          <w:rFonts w:ascii="Times New Roman" w:eastAsia="Times New Roman" w:hAnsi="Times New Roman" w:cs="Times New Roman"/>
-          <w:sz w:val="28"/>
-          <w:szCs w:val="24"/>
-        </w:rPr>
-        <w:t>, built-in connectivity with stream analytics, event hubs, machine learning, storage, etc.,</w:t>
-      </w:r>
-    </w:p>
-    <w:p>
-      <w:pPr>
-        <w:rPr>
-          <w:rFonts w:ascii="Times New Roman" w:eastAsia="Times New Roman" w:hAnsi="Times New Roman" w:cs="Times New Roman"/>
-          <w:sz w:val="28"/>
-          <w:szCs w:val="24"/>
-        </w:rPr>
-      </w:pPr>
-      <w:r>
+        <w:t>App Services:</w:t>
+      </w:r>
+      <w:r>
+        <w:rPr>
+          <w:rFonts w:ascii="Times New Roman" w:eastAsia="Times New Roman" w:hAnsi="Times New Roman" w:cs="Times New Roman"/>
+          <w:sz w:val="28"/>
+          <w:szCs w:val="24"/>
+        </w:rPr>
+        <w:t xml:space="preserve"> </w:t>
+      </w:r>
+    </w:p>
+    <w:p>
+      <w:pPr>
+        <w:ind w:firstLine="720"/>
+        <w:rPr>
+          <w:rFonts w:ascii="Times New Roman" w:eastAsia="Times New Roman" w:hAnsi="Times New Roman" w:cs="Times New Roman"/>
+          <w:sz w:val="28"/>
+          <w:szCs w:val="24"/>
+        </w:rPr>
+      </w:pPr>
+      <w:r>
+        <w:rPr>
+          <w:rFonts w:ascii="Times New Roman" w:eastAsia="Times New Roman" w:hAnsi="Times New Roman" w:cs="Times New Roman"/>
+          <w:sz w:val="28"/>
+          <w:szCs w:val="24"/>
+        </w:rPr>
+        <w:t>Build and host web applications</w:t>
+      </w:r>
+      <w:r>
+        <w:rPr>
+          <w:rFonts w:ascii="Times New Roman" w:eastAsia="Times New Roman" w:hAnsi="Times New Roman" w:cs="Times New Roman"/>
+          <w:sz w:val="28"/>
+          <w:szCs w:val="24"/>
+        </w:rPr>
+        <w:t>, auto-scaling, high availability, enable automated deployments.</w:t>
+      </w:r>
+    </w:p>
+    <w:p>
+      <w:pPr>
         <w:rPr>
           <w:rFonts w:ascii="Times New Roman" w:eastAsia="Times New Roman" w:hAnsi="Times New Roman" w:cs="Times New Roman"/>
           <w:color w:val="0070C0"/>
           <w:sz w:val="28"/>
           <w:szCs w:val="24"/>
         </w:rPr>
+      </w:pPr>
+      <w:r>
+        <w:rPr>
+          <w:rFonts w:ascii="Times New Roman" w:eastAsia="Times New Roman" w:hAnsi="Times New Roman" w:cs="Times New Roman"/>
+          <w:color w:val="0070C0"/>
+          <w:sz w:val="28"/>
+          <w:szCs w:val="24"/>
+        </w:rPr>
+        <w:t>Azure Functions</w:t>
+      </w:r>
+      <w:r>
+        <w:rPr>
+          <w:rFonts w:ascii="Times New Roman" w:eastAsia="Times New Roman" w:hAnsi="Times New Roman" w:cs="Times New Roman"/>
+          <w:color w:val="0070C0"/>
+          <w:sz w:val="28"/>
+          <w:szCs w:val="24"/>
+        </w:rPr>
+        <w:t>:</w:t>
+      </w:r>
+      <w:r>
+        <w:rPr>
+          <w:rFonts w:ascii="Times New Roman" w:eastAsia="Times New Roman" w:hAnsi="Times New Roman" w:cs="Times New Roman"/>
+          <w:color w:val="0070C0"/>
+          <w:sz w:val="28"/>
+          <w:szCs w:val="24"/>
+        </w:rPr>
+        <w:t xml:space="preserve"> </w:t>
+      </w:r>
+    </w:p>
+    <w:p>
+      <w:pPr>
+        <w:ind w:firstLine="720"/>
+        <w:rPr>
+          <w:rFonts w:ascii="Times New Roman" w:eastAsia="Times New Roman" w:hAnsi="Times New Roman" w:cs="Times New Roman"/>
+          <w:sz w:val="28"/>
+          <w:szCs w:val="24"/>
+        </w:rPr>
+      </w:pPr>
+      <w:r>
+        <w:rPr>
+          <w:rFonts w:ascii="Times New Roman" w:eastAsia="Times New Roman" w:hAnsi="Times New Roman" w:cs="Times New Roman"/>
+          <w:sz w:val="28"/>
+          <w:szCs w:val="24"/>
+        </w:rPr>
+        <w:t xml:space="preserve">Easily build the apps you need using simple, serverless functions that scale to meet demand. </w:t>
+      </w:r>
+      <w:r>
+        <w:rPr>
+          <w:rFonts w:ascii="Times New Roman" w:eastAsia="Times New Roman" w:hAnsi="Times New Roman" w:cs="Times New Roman"/>
+          <w:sz w:val="28"/>
+          <w:szCs w:val="24"/>
+        </w:rPr>
+        <w:t>Functions supports triggering an event based on an activity in an Azure service</w:t>
+      </w:r>
+      <w:r>
+        <w:rPr>
+          <w:rFonts w:ascii="Times New Roman" w:eastAsia="Times New Roman" w:hAnsi="Times New Roman" w:cs="Times New Roman"/>
+          <w:sz w:val="28"/>
+          <w:szCs w:val="24"/>
+        </w:rPr>
+        <w:t>.</w:t>
+      </w:r>
+    </w:p>
+    <w:p>
+      <w:pPr>
+        <w:rPr>
+          <w:rFonts w:ascii="Times New Roman" w:eastAsia="Times New Roman" w:hAnsi="Times New Roman" w:cs="Times New Roman"/>
+          <w:color w:val="0070C0"/>
+          <w:sz w:val="28"/>
+          <w:szCs w:val="24"/>
+        </w:rPr>
+      </w:pPr>
+      <w:r>
+        <w:rPr>
+          <w:rFonts w:ascii="Times New Roman" w:eastAsia="Times New Roman" w:hAnsi="Times New Roman" w:cs="Times New Roman"/>
+          <w:color w:val="0070C0"/>
+          <w:sz w:val="28"/>
+          <w:szCs w:val="24"/>
+        </w:rPr>
+        <w:t>Azure</w:t>
+      </w:r>
+      <w:r>
+        <w:rPr>
+          <w:rFonts w:ascii="Times New Roman" w:eastAsia="Times New Roman" w:hAnsi="Times New Roman" w:cs="Times New Roman"/>
+          <w:color w:val="0070C0"/>
+          <w:sz w:val="28"/>
+          <w:szCs w:val="24"/>
+        </w:rPr>
+        <w:t xml:space="preserve"> service</w:t>
+      </w:r>
+      <w:r>
+        <w:rPr>
+          <w:rFonts w:ascii="Times New Roman" w:eastAsia="Times New Roman" w:hAnsi="Times New Roman" w:cs="Times New Roman"/>
+          <w:color w:val="0070C0"/>
+          <w:sz w:val="28"/>
+          <w:szCs w:val="24"/>
+        </w:rPr>
+        <w:t xml:space="preserve"> SDK’s</w:t>
+      </w:r>
+      <w:r>
+        <w:rPr>
+          <w:rFonts w:ascii="Times New Roman" w:eastAsia="Times New Roman" w:hAnsi="Times New Roman" w:cs="Times New Roman"/>
+          <w:color w:val="0070C0"/>
+          <w:sz w:val="28"/>
+          <w:szCs w:val="24"/>
+        </w:rPr>
+        <w:t>:</w:t>
+      </w:r>
+    </w:p>
+    <w:p>
+      <w:pPr>
+        <w:rPr>
+          <w:rFonts w:ascii="Times New Roman" w:eastAsia="Times New Roman" w:hAnsi="Times New Roman" w:cs="Times New Roman"/>
+          <w:color w:val="0070C0"/>
+          <w:sz w:val="28"/>
+          <w:szCs w:val="24"/>
+        </w:rPr>
+      </w:pPr>
+      <w:r>
+        <w:rPr>
+          <w:rFonts w:ascii="Times New Roman" w:eastAsia="Times New Roman" w:hAnsi="Times New Roman" w:cs="Times New Roman"/>
+          <w:color w:val="0070C0"/>
+          <w:sz w:val="28"/>
+          <w:szCs w:val="24"/>
+        </w:rPr>
+        <w:t>Storage</w:t>
+      </w:r>
+      <w:r>
+        <w:rPr>
+          <w:rFonts w:ascii="Times New Roman" w:eastAsia="Times New Roman" w:hAnsi="Times New Roman" w:cs="Times New Roman"/>
+          <w:color w:val="0070C0"/>
+          <w:sz w:val="28"/>
+          <w:szCs w:val="24"/>
+        </w:rPr>
+        <w:t>:</w:t>
+      </w:r>
+    </w:p>
+    <w:p>
+      <w:pPr>
+        <w:rPr>
+          <w:rFonts w:ascii="Times New Roman" w:eastAsia="Times New Roman" w:hAnsi="Times New Roman" w:cs="Times New Roman"/>
+          <w:color w:val="0070C0"/>
+          <w:sz w:val="28"/>
+          <w:szCs w:val="24"/>
+        </w:rPr>
+      </w:pPr>
+      <w:r>
+        <w:rPr>
+          <w:rFonts w:ascii="Times New Roman" w:eastAsia="Times New Roman" w:hAnsi="Times New Roman" w:cs="Times New Roman"/>
+          <w:color w:val="0070C0"/>
+          <w:sz w:val="28"/>
+          <w:szCs w:val="24"/>
+        </w:rPr>
+        <w:t>Node.js</w:t>
+      </w:r>
+      <w:r>
+        <w:rPr>
+          <w:rFonts w:ascii="Times New Roman" w:eastAsia="Times New Roman" w:hAnsi="Times New Roman" w:cs="Times New Roman"/>
+          <w:color w:val="0070C0"/>
+          <w:sz w:val="28"/>
+          <w:szCs w:val="24"/>
+        </w:rPr>
+        <w:t>:</w:t>
+      </w:r>
+      <w:r>
+        <w:rPr>
+          <w:rFonts w:ascii="Times New Roman" w:eastAsia="Times New Roman" w:hAnsi="Times New Roman" w:cs="Times New Roman"/>
+          <w:sz w:val="28"/>
+          <w:szCs w:val="24"/>
+        </w:rPr>
+        <w:t xml:space="preserve"> </w:t>
+      </w:r>
+    </w:p>
+    <w:p>
+      <w:pPr>
+        <w:rPr>
+          <w:rFonts w:ascii="Times New Roman" w:eastAsia="Times New Roman" w:hAnsi="Times New Roman" w:cs="Times New Roman"/>
+          <w:color w:val="0070C0"/>
+          <w:sz w:val="28"/>
+          <w:szCs w:val="24"/>
+        </w:rPr>
+      </w:pPr>
+      <w:r>
+        <w:rPr>
+          <w:rFonts w:ascii="Times New Roman" w:eastAsia="Times New Roman" w:hAnsi="Times New Roman" w:cs="Times New Roman"/>
+          <w:color w:val="0070C0"/>
+          <w:sz w:val="28"/>
+          <w:szCs w:val="24"/>
+        </w:rPr>
+        <w:t>Azure Active Directory Services</w:t>
+      </w:r>
+      <w:r>
+        <w:rPr>
+          <w:rFonts w:ascii="Times New Roman" w:eastAsia="Times New Roman" w:hAnsi="Times New Roman" w:cs="Times New Roman"/>
+          <w:color w:val="0070C0"/>
+          <w:sz w:val="28"/>
+          <w:szCs w:val="24"/>
+        </w:rPr>
+        <w:t>:</w:t>
+      </w:r>
+    </w:p>
+    <w:p>
+      <w:pPr>
+        <w:rPr>
+          <w:rFonts w:ascii="Times New Roman" w:eastAsia="Times New Roman" w:hAnsi="Times New Roman" w:cs="Times New Roman"/>
+          <w:color w:val="0070C0"/>
+          <w:sz w:val="28"/>
+          <w:szCs w:val="24"/>
+        </w:rPr>
+      </w:pPr>
+      <w:r>
+        <w:rPr>
+          <w:rFonts w:ascii="Times New Roman" w:eastAsia="Times New Roman" w:hAnsi="Times New Roman" w:cs="Times New Roman"/>
+          <w:color w:val="0070C0"/>
+          <w:sz w:val="28"/>
+          <w:szCs w:val="24"/>
+        </w:rPr>
+        <w:t>Logic App</w:t>
+      </w:r>
+      <w:r>
+        <w:rPr>
+          <w:rFonts w:ascii="Times New Roman" w:eastAsia="Times New Roman" w:hAnsi="Times New Roman" w:cs="Times New Roman"/>
+          <w:color w:val="0070C0"/>
+          <w:sz w:val="28"/>
+          <w:szCs w:val="24"/>
+        </w:rPr>
+        <w:t>:</w:t>
+      </w:r>
+    </w:p>
+    <w:p>
+      <w:pPr>
+        <w:rPr>
+          <w:rFonts w:ascii="Times New Roman" w:eastAsia="Times New Roman" w:hAnsi="Times New Roman" w:cs="Times New Roman"/>
+          <w:sz w:val="28"/>
+          <w:szCs w:val="24"/>
+        </w:rPr>
+      </w:pPr>
+    </w:p>
+    <w:p>
+      <w:pPr>
+        <w:rPr>
+          <w:rFonts w:ascii="Times New Roman" w:eastAsia="Times New Roman" w:hAnsi="Times New Roman" w:cs="Times New Roman"/>
+          <w:sz w:val="28"/>
+          <w:szCs w:val="24"/>
+        </w:rPr>
+      </w:pPr>
+    </w:p>
+    <w:p>
+      <w:pPr>
+        <w:rPr>
+          <w:rFonts w:ascii="Times New Roman" w:eastAsia="Times New Roman" w:hAnsi="Times New Roman" w:cs="Times New Roman"/>
+          <w:sz w:val="28"/>
+          <w:szCs w:val="24"/>
+        </w:rPr>
+      </w:pPr>
+    </w:p>
+    <w:p>
+      <w:pPr>
+        <w:rPr>
+          <w:rFonts w:ascii="Times New Roman" w:eastAsia="Times New Roman" w:hAnsi="Times New Roman" w:cs="Times New Roman"/>
+          <w:sz w:val="28"/>
+          <w:szCs w:val="24"/>
+        </w:rPr>
+      </w:pPr>
+    </w:p>
+    <w:p>
+      <w:pPr>
+        <w:rPr>
+          <w:rFonts w:ascii="Times New Roman" w:eastAsia="Times New Roman" w:hAnsi="Times New Roman" w:cs="Times New Roman"/>
+          <w:sz w:val="28"/>
+          <w:szCs w:val="24"/>
+        </w:rPr>
+      </w:pPr>
+    </w:p>
+    <w:p>
+      <w:pPr>
+        <w:rPr>
+          <w:rFonts w:ascii="Times New Roman" w:eastAsia="Times New Roman" w:hAnsi="Times New Roman" w:cs="Times New Roman"/>
+          <w:sz w:val="28"/>
+          <w:szCs w:val="24"/>
+        </w:rPr>
+      </w:pPr>
+    </w:p>
+    <w:p>
+      <w:pPr>
+        <w:rPr>
+          <w:rFonts w:ascii="Times New Roman" w:eastAsia="Times New Roman" w:hAnsi="Times New Roman" w:cs="Times New Roman"/>
+          <w:sz w:val="28"/>
+          <w:szCs w:val="24"/>
+          <w:u w:val="single"/>
+        </w:rPr>
+      </w:pPr>
+    </w:p>
+    <w:p>
+      <w:pPr>
+        <w:rPr>
+          <w:rFonts w:ascii="Times New Roman" w:eastAsia="Times New Roman" w:hAnsi="Times New Roman" w:cs="Times New Roman"/>
+          <w:sz w:val="28"/>
+          <w:szCs w:val="24"/>
+          <w:u w:val="single"/>
+        </w:rPr>
+      </w:pPr>
+    </w:p>
+    <w:p>
+      <w:pPr>
+        <w:rPr>
+          <w:rFonts w:ascii="Times New Roman" w:eastAsia="Times New Roman" w:hAnsi="Times New Roman" w:cs="Times New Roman"/>
+          <w:sz w:val="28"/>
+          <w:szCs w:val="24"/>
+          <w:u w:val="single"/>
+        </w:rPr>
+      </w:pPr>
+    </w:p>
+    <w:p>
+      <w:pPr>
+        <w:rPr>
+          <w:rFonts w:asciiTheme="majorHAnsi" w:eastAsia="Times New Roman" w:hAnsiTheme="majorHAnsi" w:cstheme="majorBidi"/>
+          <w:b/>
+          <w:color w:val="2F5496" w:themeColor="accent1" w:themeShade="BF"/>
+          <w:sz w:val="32"/>
+          <w:szCs w:val="32"/>
+          <w:u w:val="single"/>
+        </w:rPr>
+      </w:pPr>
+    </w:p>
+    <w:p>
+      <w:pPr>
+        <w:rPr>
+          <w:rFonts w:asciiTheme="majorHAnsi" w:eastAsia="Times New Roman" w:hAnsiTheme="majorHAnsi" w:cstheme="majorBidi"/>
+          <w:b/>
+          <w:color w:val="2F5496" w:themeColor="accent1" w:themeShade="BF"/>
+          <w:sz w:val="32"/>
+          <w:szCs w:val="32"/>
+          <w:u w:val="single"/>
+        </w:rPr>
+      </w:pPr>
+      <w:r>
+        <w:rPr>
+          <w:rFonts w:asciiTheme="majorHAnsi" w:eastAsia="Times New Roman" w:hAnsiTheme="majorHAnsi" w:cstheme="majorBidi"/>
+          <w:b/>
+          <w:color w:val="2F5496" w:themeColor="accent1" w:themeShade="BF"/>
+          <w:sz w:val="32"/>
+          <w:szCs w:val="32"/>
+          <w:u w:val="single"/>
+        </w:rPr>
         <w:lastRenderedPageBreak/>
-        <w:t>App Services:</w:t>
-      </w:r>
-      <w:r>
-        <w:rPr>
-          <w:rFonts w:ascii="Times New Roman" w:eastAsia="Times New Roman" w:hAnsi="Times New Roman" w:cs="Times New Roman"/>
+        <w:t>Technical Architecture:</w:t>
+      </w:r>
+    </w:p>
+    <w:p>
+      <w:pPr>
+        <w:rPr>
+          <w:rFonts w:ascii="Times New Roman" w:eastAsia="Times New Roman" w:hAnsi="Times New Roman" w:cs="Times New Roman"/>
+          <w:sz w:val="28"/>
+          <w:szCs w:val="24"/>
+        </w:rPr>
+      </w:pPr>
+    </w:p>
+    <w:p>
+      <w:pPr>
+        <w:rPr>
+          <w:rFonts w:ascii="Times New Roman" w:eastAsia="Times New Roman" w:hAnsi="Times New Roman" w:cs="Times New Roman"/>
+          <w:sz w:val="28"/>
+          <w:szCs w:val="24"/>
+        </w:rPr>
+      </w:pPr>
+      <w:r>
+        <w:rPr>
+          <w:rFonts w:ascii="Times New Roman" w:eastAsia="Times New Roman" w:hAnsi="Times New Roman" w:cs="Times New Roman"/>
+          <w:noProof/>
+          <w:sz w:val="28"/>
+          <w:szCs w:val="24"/>
+        </w:rPr>
+        <w:drawing>
+          <wp:inline distT="0" distB="0" distL="0" distR="0" wp14:anchorId="14DA6F6E" wp14:editId="2170C495">
+            <wp:extent cx="5943600" cy="3343275"/>
+            <wp:effectExtent l="0" t="0" r="0" b="9525"/>
+            <wp:docPr id="1" name="Picture 1"/>
+            <wp:cNvGraphicFramePr>
+              <a:graphicFrameLocks xmlns:a="http://schemas.openxmlformats.org/drawingml/2006/main" noChangeAspect="1"/>
+            </wp:cNvGraphicFramePr>
+            <a:graphic xmlns:a="http://schemas.openxmlformats.org/drawingml/2006/main">
+              <a:graphicData uri="http://schemas.openxmlformats.org/drawingml/2006/picture">
+                <pic:pic xmlns:pic="http://schemas.openxmlformats.org/drawingml/2006/picture">
+                  <pic:nvPicPr>
+                    <pic:cNvPr id="1" name=""/>
+                    <pic:cNvPicPr/>
+                  </pic:nvPicPr>
+                  <pic:blipFill>
+                    <a:blip r:embed="rId7"/>
+                    <a:stretch>
+                      <a:fillRect/>
+                    </a:stretch>
+                  </pic:blipFill>
+                  <pic:spPr>
+                    <a:xfrm>
+                      <a:off x="0" y="0"/>
+                      <a:ext cx="5943600" cy="3343275"/>
+                    </a:xfrm>
+                    <a:prstGeom prst="rect">
+                      <a:avLst/>
+                    </a:prstGeom>
+                  </pic:spPr>
+                </pic:pic>
+              </a:graphicData>
+            </a:graphic>
+          </wp:inline>
+        </w:drawing>
+      </w:r>
+    </w:p>
+    <w:p>
+      <w:pPr>
+        <w:rPr>
+          <w:rFonts w:ascii="Times New Roman" w:eastAsia="Times New Roman" w:hAnsi="Times New Roman" w:cs="Times New Roman"/>
+          <w:sz w:val="28"/>
+          <w:szCs w:val="24"/>
+        </w:rPr>
+      </w:pPr>
+    </w:p>
+    <w:p>
+      <w:pPr>
+        <w:rPr>
+          <w:rFonts w:ascii="Times New Roman" w:eastAsia="Times New Roman" w:hAnsi="Times New Roman" w:cs="Times New Roman"/>
+          <w:sz w:val="28"/>
+          <w:szCs w:val="24"/>
+        </w:rPr>
+      </w:pPr>
+    </w:p>
+    <w:p>
+      <w:pPr>
+        <w:rPr>
+          <w:rFonts w:ascii="Times New Roman" w:eastAsia="Times New Roman" w:hAnsi="Times New Roman" w:cs="Times New Roman"/>
+          <w:color w:val="0070C0"/>
+          <w:sz w:val="28"/>
+          <w:szCs w:val="24"/>
+        </w:rPr>
+      </w:pPr>
+      <w:r>
+        <w:rPr>
+          <w:rFonts w:ascii="Times New Roman" w:eastAsia="Times New Roman" w:hAnsi="Times New Roman" w:cs="Times New Roman"/>
+          <w:color w:val="0070C0"/>
+          <w:sz w:val="28"/>
+          <w:szCs w:val="24"/>
+        </w:rPr>
+        <w:t xml:space="preserve">Capacity </w:t>
+      </w:r>
+      <w:r>
+        <w:rPr>
+          <w:rFonts w:ascii="Times New Roman" w:eastAsia="Times New Roman" w:hAnsi="Times New Roman" w:cs="Times New Roman"/>
+          <w:color w:val="0070C0"/>
+          <w:sz w:val="28"/>
+          <w:szCs w:val="24"/>
+        </w:rPr>
+        <w:t>Planning</w:t>
+      </w:r>
+      <w:r>
+        <w:rPr>
+          <w:rFonts w:ascii="Times New Roman" w:eastAsia="Times New Roman" w:hAnsi="Times New Roman" w:cs="Times New Roman"/>
+          <w:color w:val="0070C0"/>
+          <w:sz w:val="28"/>
+          <w:szCs w:val="24"/>
+        </w:rPr>
+        <w:t>:</w:t>
+      </w:r>
+      <w:r>
+        <w:rPr>
+          <w:rFonts w:ascii="Times New Roman" w:eastAsia="Times New Roman" w:hAnsi="Times New Roman" w:cs="Times New Roman"/>
+          <w:color w:val="0070C0"/>
           <w:sz w:val="28"/>
           <w:szCs w:val="24"/>
         </w:rPr>
@@ -1325,99 +1547,117 @@
     </w:p>
     <w:p>
       <w:pPr>
-        <w:ind w:firstLine="720"/>
-        <w:rPr>
-          <w:rFonts w:ascii="Times New Roman" w:eastAsia="Times New Roman" w:hAnsi="Times New Roman" w:cs="Times New Roman"/>
-          <w:sz w:val="28"/>
-          <w:szCs w:val="24"/>
-        </w:rPr>
-      </w:pPr>
-      <w:r>
-        <w:rPr>
-          <w:rFonts w:ascii="Times New Roman" w:eastAsia="Times New Roman" w:hAnsi="Times New Roman" w:cs="Times New Roman"/>
-          <w:sz w:val="28"/>
-          <w:szCs w:val="24"/>
-        </w:rPr>
-        <w:t>B</w:t>
-      </w:r>
-      <w:r>
-        <w:rPr>
-          <w:rFonts w:ascii="Times New Roman" w:eastAsia="Times New Roman" w:hAnsi="Times New Roman" w:cs="Times New Roman"/>
-          <w:sz w:val="28"/>
-          <w:szCs w:val="24"/>
-        </w:rPr>
-        <w:t>uild and host web applications</w:t>
-      </w:r>
-      <w:r>
-        <w:rPr>
-          <w:rFonts w:ascii="Times New Roman" w:eastAsia="Times New Roman" w:hAnsi="Times New Roman" w:cs="Times New Roman"/>
-          <w:sz w:val="28"/>
-          <w:szCs w:val="24"/>
-        </w:rPr>
-        <w:t>, auto-scaling, high availability, enable automated deployments.</w:t>
-      </w:r>
-    </w:p>
-    <w:p>
-      <w:pPr>
-        <w:rPr>
-          <w:rFonts w:ascii="Times New Roman" w:eastAsia="Times New Roman" w:hAnsi="Times New Roman" w:cs="Times New Roman"/>
-          <w:color w:val="0070C0"/>
-          <w:sz w:val="28"/>
-          <w:szCs w:val="24"/>
-        </w:rPr>
-      </w:pPr>
-      <w:r>
-        <w:rPr>
-          <w:rFonts w:ascii="Times New Roman" w:eastAsia="Times New Roman" w:hAnsi="Times New Roman" w:cs="Times New Roman"/>
-          <w:color w:val="0070C0"/>
-          <w:sz w:val="28"/>
-          <w:szCs w:val="24"/>
-        </w:rPr>
-        <w:t>Azure Functions</w:t>
-      </w:r>
-      <w:r>
-        <w:rPr>
-          <w:rFonts w:ascii="Times New Roman" w:eastAsia="Times New Roman" w:hAnsi="Times New Roman" w:cs="Times New Roman"/>
-          <w:color w:val="0070C0"/>
-          <w:sz w:val="28"/>
-          <w:szCs w:val="24"/>
-        </w:rPr>
-        <w:t>:</w:t>
-      </w:r>
-      <w:r>
-        <w:rPr>
-          <w:rFonts w:ascii="Times New Roman" w:eastAsia="Times New Roman" w:hAnsi="Times New Roman" w:cs="Times New Roman"/>
-          <w:color w:val="0070C0"/>
+        <w:rPr>
+          <w:rFonts w:ascii="Times New Roman" w:eastAsia="Times New Roman" w:hAnsi="Times New Roman" w:cs="Times New Roman"/>
+          <w:b/>
+          <w:sz w:val="28"/>
+          <w:szCs w:val="24"/>
+        </w:rPr>
+      </w:pPr>
+      <w:r>
+        <w:rPr>
+          <w:rFonts w:ascii="Times New Roman" w:eastAsia="Times New Roman" w:hAnsi="Times New Roman" w:cs="Times New Roman"/>
+          <w:sz w:val="28"/>
+          <w:szCs w:val="24"/>
+        </w:rPr>
+        <w:t xml:space="preserve">IoTHub has the capability of handling billions of messages. We are going to use </w:t>
+      </w:r>
+      <w:r>
+        <w:rPr>
+          <w:rFonts w:ascii="Times New Roman" w:eastAsia="Times New Roman" w:hAnsi="Times New Roman" w:cs="Times New Roman"/>
+          <w:sz w:val="28"/>
+          <w:szCs w:val="24"/>
+        </w:rPr>
+        <w:t>SKU</w:t>
+      </w:r>
+      <w:r>
+        <w:rPr>
+          <w:rFonts w:ascii="Times New Roman" w:eastAsia="Times New Roman" w:hAnsi="Times New Roman" w:cs="Times New Roman"/>
           <w:sz w:val="28"/>
           <w:szCs w:val="24"/>
         </w:rPr>
         <w:t xml:space="preserve"> </w:t>
       </w:r>
-    </w:p>
-    <w:p>
-      <w:pPr>
-        <w:ind w:firstLine="720"/>
-        <w:rPr>
-          <w:rFonts w:ascii="Times New Roman" w:eastAsia="Times New Roman" w:hAnsi="Times New Roman" w:cs="Times New Roman"/>
-          <w:sz w:val="28"/>
-          <w:szCs w:val="24"/>
-        </w:rPr>
-      </w:pPr>
-      <w:r>
-        <w:rPr>
-          <w:rFonts w:ascii="Times New Roman" w:eastAsia="Times New Roman" w:hAnsi="Times New Roman" w:cs="Times New Roman"/>
-          <w:sz w:val="28"/>
-          <w:szCs w:val="24"/>
-        </w:rPr>
-        <w:t xml:space="preserve">Easily build the apps you need using simple, serverless functions that scale to meet demand. </w:t>
-      </w:r>
-      <w:r>
-        <w:rPr>
-          <w:rFonts w:ascii="Times New Roman" w:eastAsia="Times New Roman" w:hAnsi="Times New Roman" w:cs="Times New Roman"/>
-          <w:sz w:val="28"/>
-          <w:szCs w:val="24"/>
-        </w:rPr>
-        <w:t>Functions supports triggering an event based on an activity in an Azure service</w:t>
+      <w:r>
+        <w:rPr>
+          <w:rFonts w:ascii="Times New Roman" w:eastAsia="Times New Roman" w:hAnsi="Times New Roman" w:cs="Times New Roman"/>
+          <w:sz w:val="28"/>
+          <w:szCs w:val="24"/>
+        </w:rPr>
+        <w:t>S</w:t>
+      </w:r>
+      <w:r>
+        <w:rPr>
+          <w:rFonts w:ascii="Times New Roman" w:eastAsia="Times New Roman" w:hAnsi="Times New Roman" w:cs="Times New Roman"/>
+          <w:sz w:val="28"/>
+          <w:szCs w:val="24"/>
+        </w:rPr>
+        <w:t>3 which has the capability to receive from devices up to 6000/sec/unit and the same level for device connections as well.</w:t>
+      </w:r>
+      <w:r>
+        <w:rPr>
+          <w:rFonts w:ascii="Times New Roman" w:eastAsia="Times New Roman" w:hAnsi="Times New Roman" w:cs="Times New Roman"/>
+          <w:sz w:val="28"/>
+          <w:szCs w:val="24"/>
+        </w:rPr>
+        <w:t xml:space="preserve"> One a</w:t>
+      </w:r>
+      <w:r>
+        <w:rPr>
+          <w:rFonts w:ascii="Times New Roman" w:eastAsia="Times New Roman" w:hAnsi="Times New Roman" w:cs="Times New Roman"/>
+          <w:sz w:val="28"/>
+          <w:szCs w:val="24"/>
+        </w:rPr>
+        <w:t>ssumption</w:t>
+      </w:r>
+      <w:r>
+        <w:rPr>
+          <w:rFonts w:ascii="Times New Roman" w:eastAsia="Times New Roman" w:hAnsi="Times New Roman" w:cs="Times New Roman"/>
+          <w:sz w:val="28"/>
+          <w:szCs w:val="24"/>
+        </w:rPr>
+        <w:t xml:space="preserve"> is that there </w:t>
+      </w:r>
+      <w:r>
+        <w:rPr>
+          <w:rFonts w:ascii="Times New Roman" w:eastAsia="Times New Roman" w:hAnsi="Times New Roman" w:cs="Times New Roman"/>
+          <w:sz w:val="28"/>
+          <w:szCs w:val="24"/>
+        </w:rPr>
+        <w:t>are 70,000 total users.</w:t>
+      </w:r>
+    </w:p>
+    <w:p>
+      <w:pPr>
+        <w:rPr>
+          <w:rFonts w:ascii="Times New Roman" w:eastAsia="Times New Roman" w:hAnsi="Times New Roman" w:cs="Times New Roman"/>
+          <w:sz w:val="28"/>
+          <w:szCs w:val="24"/>
+        </w:rPr>
+      </w:pPr>
+      <w:r>
+        <w:rPr>
+          <w:rFonts w:ascii="Times New Roman" w:eastAsia="Times New Roman" w:hAnsi="Times New Roman" w:cs="Times New Roman"/>
+          <w:sz w:val="28"/>
+          <w:szCs w:val="24"/>
+        </w:rPr>
+        <w:t>There will be 70,000 users per hour using the service.</w:t>
+      </w:r>
+      <w:r>
+        <w:rPr>
+          <w:rFonts w:ascii="Times New Roman" w:eastAsia="Times New Roman" w:hAnsi="Times New Roman" w:cs="Times New Roman"/>
+          <w:sz w:val="28"/>
+          <w:szCs w:val="24"/>
+        </w:rPr>
+        <w:t xml:space="preserve"> A farmer can register anywhere from </w:t>
+      </w:r>
+      <w:r>
+        <w:rPr>
+          <w:rFonts w:ascii="Times New Roman" w:eastAsia="Times New Roman" w:hAnsi="Times New Roman" w:cs="Times New Roman"/>
+          <w:sz w:val="28"/>
+          <w:szCs w:val="24"/>
+        </w:rPr>
+        <w:t>10-1000 devices in the farm</w:t>
       </w:r>
       <w:r>
         <w:rPr>
@@ -1432,102 +1672,82 @@
       <w:pPr>
         <w:rPr>
           <w:rFonts w:ascii="Times New Roman" w:eastAsia="Times New Roman" w:hAnsi="Times New Roman" w:cs="Times New Roman"/>
-          <w:color w:val="0070C0"/>
-          <w:sz w:val="28"/>
-          <w:szCs w:val="24"/>
-        </w:rPr>
-      </w:pPr>
-      <w:r>
-        <w:rPr>
-          <w:rFonts w:ascii="Times New Roman" w:eastAsia="Times New Roman" w:hAnsi="Times New Roman" w:cs="Times New Roman"/>
-          <w:color w:val="0070C0"/>
-          <w:sz w:val="28"/>
-          <w:szCs w:val="24"/>
-        </w:rPr>
-        <w:t>Azure</w:t>
-      </w:r>
-      <w:r>
-        <w:rPr>
-          <w:rFonts w:ascii="Times New Roman" w:eastAsia="Times New Roman" w:hAnsi="Times New Roman" w:cs="Times New Roman"/>
-          <w:color w:val="0070C0"/>
-          <w:sz w:val="28"/>
-          <w:szCs w:val="24"/>
-        </w:rPr>
-        <w:t xml:space="preserve"> service</w:t>
-      </w:r>
-      <w:r>
-        <w:rPr>
-          <w:rFonts w:ascii="Times New Roman" w:eastAsia="Times New Roman" w:hAnsi="Times New Roman" w:cs="Times New Roman"/>
-          <w:color w:val="0070C0"/>
-          <w:sz w:val="28"/>
-          <w:szCs w:val="24"/>
-        </w:rPr>
-        <w:t xml:space="preserve"> SDK’s</w:t>
-      </w:r>
-      <w:r>
-        <w:rPr>
-          <w:rFonts w:ascii="Times New Roman" w:eastAsia="Times New Roman" w:hAnsi="Times New Roman" w:cs="Times New Roman"/>
-          <w:color w:val="0070C0"/>
-          <w:sz w:val="28"/>
-          <w:szCs w:val="24"/>
-        </w:rPr>
-        <w:t>:</w:t>
-      </w:r>
-    </w:p>
-    <w:p>
-      <w:pPr>
-        <w:rPr>
-          <w:rFonts w:ascii="Times New Roman" w:eastAsia="Times New Roman" w:hAnsi="Times New Roman" w:cs="Times New Roman"/>
-          <w:color w:val="0070C0"/>
-          <w:sz w:val="28"/>
-          <w:szCs w:val="24"/>
-        </w:rPr>
-      </w:pPr>
-      <w:r>
-        <w:rPr>
-          <w:rFonts w:ascii="Times New Roman" w:eastAsia="Times New Roman" w:hAnsi="Times New Roman" w:cs="Times New Roman"/>
-          <w:color w:val="0070C0"/>
-          <w:sz w:val="28"/>
-          <w:szCs w:val="24"/>
-        </w:rPr>
-        <w:t>Storage</w:t>
-      </w:r>
-      <w:r>
-        <w:rPr>
-          <w:rFonts w:ascii="Times New Roman" w:eastAsia="Times New Roman" w:hAnsi="Times New Roman" w:cs="Times New Roman"/>
-          <w:color w:val="0070C0"/>
-          <w:sz w:val="28"/>
-          <w:szCs w:val="24"/>
-        </w:rPr>
-        <w:t>:</w:t>
-      </w:r>
-    </w:p>
-    <w:p>
-      <w:pPr>
-        <w:rPr>
-          <w:rFonts w:ascii="Times New Roman" w:eastAsia="Times New Roman" w:hAnsi="Times New Roman" w:cs="Times New Roman"/>
-          <w:color w:val="0070C0"/>
-          <w:sz w:val="28"/>
-          <w:szCs w:val="24"/>
-        </w:rPr>
-      </w:pPr>
-      <w:r>
-        <w:rPr>
-          <w:rFonts w:ascii="Times New Roman" w:eastAsia="Times New Roman" w:hAnsi="Times New Roman" w:cs="Times New Roman"/>
-          <w:color w:val="0070C0"/>
-          <w:sz w:val="28"/>
-          <w:szCs w:val="24"/>
-        </w:rPr>
-        <w:t>Node.js</w:t>
-      </w:r>
-      <w:r>
-        <w:rPr>
-          <w:rFonts w:ascii="Times New Roman" w:eastAsia="Times New Roman" w:hAnsi="Times New Roman" w:cs="Times New Roman"/>
-          <w:color w:val="0070C0"/>
-          <w:sz w:val="28"/>
-          <w:szCs w:val="24"/>
-        </w:rPr>
-        <w:t>:</w:t>
+          <w:sz w:val="28"/>
+          <w:szCs w:val="24"/>
+        </w:rPr>
+      </w:pPr>
+      <w:r>
+        <w:rPr>
+          <w:rFonts w:ascii="Times New Roman" w:eastAsia="Times New Roman" w:hAnsi="Times New Roman" w:cs="Times New Roman"/>
+          <w:sz w:val="28"/>
+          <w:szCs w:val="24"/>
+        </w:rPr>
+        <w:t>Mean Proportion is 100, but let’s keep it at 400 devices</w:t>
+      </w:r>
+    </w:p>
+    <w:p>
+      <w:pPr>
+        <w:rPr>
+          <w:rFonts w:ascii="Times New Roman" w:eastAsia="Times New Roman" w:hAnsi="Times New Roman" w:cs="Times New Roman"/>
+          <w:sz w:val="28"/>
+          <w:szCs w:val="24"/>
+        </w:rPr>
+      </w:pPr>
+      <w:r>
+        <w:rPr>
+          <w:rFonts w:ascii="Times New Roman" w:eastAsia="Times New Roman" w:hAnsi="Times New Roman" w:cs="Times New Roman"/>
+          <w:sz w:val="28"/>
+          <w:szCs w:val="24"/>
+        </w:rPr>
+        <w:t>(70,000</w:t>
+      </w:r>
+      <w:r>
+        <w:rPr>
+          <w:rFonts w:ascii="Times New Roman" w:eastAsia="Times New Roman" w:hAnsi="Times New Roman" w:cs="Times New Roman"/>
+          <w:sz w:val="28"/>
+          <w:szCs w:val="24"/>
+        </w:rPr>
+        <w:t xml:space="preserve"> users</w:t>
+      </w:r>
+      <w:r>
+        <w:rPr>
+          <w:rFonts w:ascii="Times New Roman" w:eastAsia="Times New Roman" w:hAnsi="Times New Roman" w:cs="Times New Roman"/>
+          <w:sz w:val="28"/>
+          <w:szCs w:val="24"/>
+        </w:rPr>
+        <w:t xml:space="preserve"> * 400</w:t>
+      </w:r>
+      <w:r>
+        <w:rPr>
+          <w:rFonts w:ascii="Times New Roman" w:eastAsia="Times New Roman" w:hAnsi="Times New Roman" w:cs="Times New Roman"/>
+          <w:sz w:val="28"/>
+          <w:szCs w:val="24"/>
+        </w:rPr>
+        <w:t xml:space="preserve"> devices</w:t>
+      </w:r>
+      <w:r>
+        <w:rPr>
+          <w:rFonts w:ascii="Times New Roman" w:eastAsia="Times New Roman" w:hAnsi="Times New Roman" w:cs="Times New Roman"/>
+          <w:sz w:val="28"/>
+          <w:szCs w:val="24"/>
+        </w:rPr>
+        <w:t xml:space="preserve">) * </w:t>
+      </w:r>
+      <w:r>
+        <w:rPr>
+          <w:rFonts w:ascii="Times New Roman" w:eastAsia="Times New Roman" w:hAnsi="Times New Roman" w:cs="Times New Roman"/>
+          <w:sz w:val="28"/>
+          <w:szCs w:val="24"/>
+        </w:rPr>
+        <w:t>(</w:t>
+      </w:r>
+      <w:r>
+        <w:rPr>
+          <w:rFonts w:ascii="Times New Roman" w:eastAsia="Times New Roman" w:hAnsi="Times New Roman" w:cs="Times New Roman"/>
+          <w:sz w:val="28"/>
+          <w:szCs w:val="24"/>
+        </w:rPr>
+        <w:t>2</w:t>
       </w:r>
       <w:r>
         <w:rPr>
@@ -1537,85 +1757,687 @@
         </w:rPr>
         <w:t xml:space="preserve"> </w:t>
       </w:r>
-    </w:p>
-    <w:p>
-      <w:pPr>
-        <w:rPr>
-          <w:rFonts w:ascii="Times New Roman" w:eastAsia="Times New Roman" w:hAnsi="Times New Roman" w:cs="Times New Roman"/>
-          <w:color w:val="0070C0"/>
-          <w:sz w:val="28"/>
-          <w:szCs w:val="24"/>
-        </w:rPr>
-      </w:pPr>
-      <w:r>
-        <w:rPr>
-          <w:rFonts w:ascii="Times New Roman" w:eastAsia="Times New Roman" w:hAnsi="Times New Roman" w:cs="Times New Roman"/>
-          <w:color w:val="0070C0"/>
-          <w:sz w:val="28"/>
-          <w:szCs w:val="24"/>
-        </w:rPr>
-        <w:t>Azure Active Directory Services</w:t>
-      </w:r>
-      <w:r>
-        <w:rPr>
-          <w:rFonts w:ascii="Times New Roman" w:eastAsia="Times New Roman" w:hAnsi="Times New Roman" w:cs="Times New Roman"/>
-          <w:color w:val="0070C0"/>
-          <w:sz w:val="28"/>
-          <w:szCs w:val="24"/>
-        </w:rPr>
-        <w:t>:</w:t>
-      </w:r>
-    </w:p>
-    <w:p>
-      <w:pPr>
-        <w:rPr>
-          <w:rFonts w:ascii="Times New Roman" w:eastAsia="Times New Roman" w:hAnsi="Times New Roman" w:cs="Times New Roman"/>
-          <w:color w:val="0070C0"/>
-          <w:sz w:val="28"/>
-          <w:szCs w:val="24"/>
-        </w:rPr>
-      </w:pPr>
-      <w:r>
-        <w:rPr>
-          <w:rFonts w:ascii="Times New Roman" w:eastAsia="Times New Roman" w:hAnsi="Times New Roman" w:cs="Times New Roman"/>
-          <w:color w:val="0070C0"/>
-          <w:sz w:val="28"/>
-          <w:szCs w:val="24"/>
-        </w:rPr>
-        <w:t>Logic App</w:t>
-      </w:r>
-      <w:r>
-        <w:rPr>
-          <w:rFonts w:ascii="Times New Roman" w:eastAsia="Times New Roman" w:hAnsi="Times New Roman" w:cs="Times New Roman"/>
-          <w:color w:val="0070C0"/>
-          <w:sz w:val="28"/>
-          <w:szCs w:val="24"/>
-        </w:rPr>
-        <w:t>:</w:t>
-      </w:r>
-      <w:bookmarkStart w:id="0" w:name="_GoBack"/>
-      <w:bookmarkEnd w:id="0"/>
-    </w:p>
-    <w:p>
-      <w:pPr>
-        <w:rPr>
-          <w:rFonts w:ascii="Times New Roman" w:eastAsia="Times New Roman" w:hAnsi="Times New Roman" w:cs="Times New Roman"/>
-          <w:sz w:val="28"/>
-          <w:szCs w:val="24"/>
-        </w:rPr>
-      </w:pPr>
-    </w:p>
-    <w:p>
-      <w:pPr>
-        <w:rPr>
-          <w:rFonts w:ascii="Times New Roman" w:eastAsia="Times New Roman" w:hAnsi="Times New Roman" w:cs="Times New Roman"/>
-          <w:sz w:val="28"/>
-          <w:szCs w:val="24"/>
-        </w:rPr>
-      </w:pPr>
+      <w:r>
+        <w:rPr>
+          <w:rFonts w:ascii="Times New Roman" w:eastAsia="Times New Roman" w:hAnsi="Times New Roman" w:cs="Times New Roman"/>
+          <w:sz w:val="28"/>
+          <w:szCs w:val="24"/>
+        </w:rPr>
+        <w:t>m</w:t>
+      </w:r>
+      <w:r>
+        <w:rPr>
+          <w:rFonts w:ascii="Times New Roman" w:eastAsia="Times New Roman" w:hAnsi="Times New Roman" w:cs="Times New Roman"/>
+          <w:sz w:val="28"/>
+          <w:szCs w:val="24"/>
+        </w:rPr>
+        <w:t>e</w:t>
+      </w:r>
+      <w:r>
+        <w:rPr>
+          <w:rFonts w:ascii="Times New Roman" w:eastAsia="Times New Roman" w:hAnsi="Times New Roman" w:cs="Times New Roman"/>
+          <w:sz w:val="28"/>
+          <w:szCs w:val="24"/>
+        </w:rPr>
+        <w:t xml:space="preserve">ssages / </w:t>
+      </w:r>
+      <w:r>
+        <w:rPr>
+          <w:rFonts w:ascii="Times New Roman" w:eastAsia="Times New Roman" w:hAnsi="Times New Roman" w:cs="Times New Roman"/>
+          <w:sz w:val="28"/>
+          <w:szCs w:val="24"/>
+        </w:rPr>
+        <w:t>hour) =</w:t>
+      </w:r>
+      <w:r>
+        <w:rPr>
+          <w:rFonts w:ascii="Times New Roman" w:eastAsia="Times New Roman" w:hAnsi="Times New Roman" w:cs="Times New Roman"/>
+          <w:sz w:val="28"/>
+          <w:szCs w:val="24"/>
+        </w:rPr>
+        <w:t xml:space="preserve"> 56,000,000 messages / h</w:t>
+      </w:r>
+      <w:r>
+        <w:rPr>
+          <w:rFonts w:ascii="Times New Roman" w:eastAsia="Times New Roman" w:hAnsi="Times New Roman" w:cs="Times New Roman"/>
+          <w:sz w:val="28"/>
+          <w:szCs w:val="24"/>
+        </w:rPr>
+        <w:t>ou</w:t>
+      </w:r>
+      <w:r>
+        <w:rPr>
+          <w:rFonts w:ascii="Times New Roman" w:eastAsia="Times New Roman" w:hAnsi="Times New Roman" w:cs="Times New Roman"/>
+          <w:sz w:val="28"/>
+          <w:szCs w:val="24"/>
+        </w:rPr>
+        <w:t>r</w:t>
+      </w:r>
+    </w:p>
+    <w:p>
+      <w:pPr>
+        <w:spacing w:after="0" w:line="240" w:lineRule="auto"/>
+        <w:rPr>
+          <w:rFonts w:ascii="Times New Roman" w:eastAsia="Times New Roman" w:hAnsi="Times New Roman" w:cs="Times New Roman"/>
+          <w:sz w:val="28"/>
+          <w:szCs w:val="24"/>
+        </w:rPr>
+      </w:pPr>
+      <w:r>
+        <w:rPr>
+          <w:rFonts w:ascii="Times New Roman" w:eastAsia="Times New Roman" w:hAnsi="Times New Roman" w:cs="Times New Roman"/>
+          <w:sz w:val="28"/>
+          <w:szCs w:val="24"/>
+        </w:rPr>
+        <w:t xml:space="preserve">56,000,000 </w:t>
+      </w:r>
+      <w:r>
+        <w:rPr>
+          <w:rFonts w:ascii="Times New Roman" w:eastAsia="Times New Roman" w:hAnsi="Times New Roman" w:cs="Times New Roman"/>
+          <w:sz w:val="28"/>
+          <w:szCs w:val="24"/>
+        </w:rPr>
+        <w:t>* 24 (1 Day) = 1,344 Million</w:t>
+      </w:r>
+      <w:r>
+        <w:rPr>
+          <w:rFonts w:ascii="Times New Roman" w:eastAsia="Times New Roman" w:hAnsi="Times New Roman" w:cs="Times New Roman"/>
+          <w:sz w:val="28"/>
+          <w:szCs w:val="24"/>
+        </w:rPr>
+        <w:t xml:space="preserve"> Messages</w:t>
+      </w:r>
+      <w:r>
+        <w:rPr>
+          <w:rFonts w:ascii="Times New Roman" w:eastAsia="Times New Roman" w:hAnsi="Times New Roman" w:cs="Times New Roman"/>
+          <w:sz w:val="28"/>
+          <w:szCs w:val="24"/>
+        </w:rPr>
+        <w:t xml:space="preserve"> / Day</w:t>
+      </w:r>
+    </w:p>
+    <w:p>
+      <w:pPr>
+        <w:spacing w:after="0" w:line="240" w:lineRule="auto"/>
+        <w:rPr>
+          <w:rFonts w:ascii="Times New Roman" w:eastAsia="Times New Roman" w:hAnsi="Times New Roman" w:cs="Times New Roman"/>
+          <w:sz w:val="28"/>
+          <w:szCs w:val="24"/>
+        </w:rPr>
+      </w:pPr>
+      <w:bookmarkStart w:id="1" w:name="_Hlk509433807"/>
+    </w:p>
+    <w:p>
+      <w:pPr>
+        <w:spacing w:after="0" w:line="240" w:lineRule="auto"/>
+        <w:rPr>
+          <w:rFonts w:ascii="Times New Roman" w:eastAsia="Times New Roman" w:hAnsi="Times New Roman" w:cs="Times New Roman"/>
+          <w:sz w:val="28"/>
+          <w:szCs w:val="24"/>
+        </w:rPr>
+      </w:pPr>
+      <w:r>
+        <w:rPr>
+          <w:rFonts w:ascii="Times New Roman" w:eastAsia="Times New Roman" w:hAnsi="Times New Roman" w:cs="Times New Roman"/>
+          <w:sz w:val="28"/>
+          <w:szCs w:val="24"/>
+        </w:rPr>
+        <w:t>IoTHub:</w:t>
+      </w:r>
+      <w:r>
+        <w:rPr>
+          <w:rFonts w:ascii="Times New Roman" w:eastAsia="Times New Roman" w:hAnsi="Times New Roman" w:cs="Times New Roman"/>
+          <w:sz w:val="28"/>
+          <w:szCs w:val="24"/>
+        </w:rPr>
+        <w:t xml:space="preserve"> </w:t>
+      </w:r>
+      <w:r>
+        <w:rPr>
+          <w:rFonts w:ascii="Times New Roman" w:eastAsia="Times New Roman" w:hAnsi="Times New Roman" w:cs="Times New Roman"/>
+          <w:sz w:val="28"/>
+          <w:szCs w:val="24"/>
+        </w:rPr>
+        <w:t xml:space="preserve">S3 </w:t>
+      </w:r>
+      <w:r>
+        <w:rPr>
+          <w:rFonts w:ascii="Times New Roman" w:eastAsia="Times New Roman" w:hAnsi="Times New Roman" w:cs="Times New Roman"/>
+          <w:sz w:val="28"/>
+          <w:szCs w:val="24"/>
+        </w:rPr>
+        <w:t xml:space="preserve">Plan </w:t>
+      </w:r>
+      <w:r>
+        <w:rPr>
+          <w:rFonts w:ascii="Times New Roman" w:eastAsia="Times New Roman" w:hAnsi="Times New Roman" w:cs="Times New Roman"/>
+          <w:sz w:val="28"/>
+          <w:szCs w:val="24"/>
+        </w:rPr>
+        <w:t>can handle 300 M / unit / Day</w:t>
+      </w:r>
+    </w:p>
+    <w:p>
+      <w:pPr>
+        <w:rPr>
+          <w:rFonts w:ascii="Times New Roman" w:eastAsia="Times New Roman" w:hAnsi="Times New Roman" w:cs="Times New Roman"/>
+          <w:i/>
+          <w:sz w:val="28"/>
+          <w:szCs w:val="24"/>
+        </w:rPr>
+      </w:pPr>
+      <w:r>
+        <w:rPr>
+          <w:rFonts w:ascii="Times New Roman" w:eastAsia="Times New Roman" w:hAnsi="Times New Roman" w:cs="Times New Roman"/>
+          <w:sz w:val="28"/>
+          <w:szCs w:val="24"/>
+        </w:rPr>
+        <w:lastRenderedPageBreak/>
+        <w:t xml:space="preserve">300 M / unit </w:t>
+      </w:r>
+      <w:bookmarkEnd w:id="1"/>
+      <w:r>
+        <w:rPr>
+          <w:rFonts w:ascii="Times New Roman" w:eastAsia="Times New Roman" w:hAnsi="Times New Roman" w:cs="Times New Roman"/>
+          <w:sz w:val="28"/>
+          <w:szCs w:val="24"/>
+        </w:rPr>
+        <w:t>* 4 = 1,200 Million / Day</w:t>
+      </w:r>
+      <w:r>
+        <w:rPr>
+          <w:rFonts w:ascii="Times New Roman" w:eastAsia="Times New Roman" w:hAnsi="Times New Roman" w:cs="Times New Roman"/>
+          <w:sz w:val="28"/>
+          <w:szCs w:val="24"/>
+        </w:rPr>
+        <w:t xml:space="preserve">. So, </w:t>
+      </w:r>
+      <w:r>
+        <w:rPr>
+          <w:rFonts w:ascii="Times New Roman" w:eastAsia="Times New Roman" w:hAnsi="Times New Roman" w:cs="Times New Roman"/>
+          <w:i/>
+          <w:sz w:val="28"/>
+          <w:szCs w:val="24"/>
+        </w:rPr>
+        <w:t>S3 with 4 unit can handle the work load.</w:t>
+      </w:r>
+    </w:p>
+    <w:p>
+      <w:pPr>
+        <w:spacing w:after="0" w:line="240" w:lineRule="auto"/>
+        <w:rPr>
+          <w:rFonts w:ascii="Times New Roman" w:eastAsia="Times New Roman" w:hAnsi="Times New Roman" w:cs="Times New Roman"/>
+          <w:sz w:val="28"/>
+          <w:szCs w:val="24"/>
+        </w:rPr>
+      </w:pPr>
+      <w:r>
+        <w:rPr>
+          <w:rFonts w:ascii="Times New Roman" w:eastAsia="Times New Roman" w:hAnsi="Times New Roman" w:cs="Times New Roman"/>
+          <w:sz w:val="28"/>
+          <w:szCs w:val="24"/>
+          <w:u w:val="single"/>
+        </w:rPr>
+        <w:t>Devices to Cloud:</w:t>
+      </w:r>
+    </w:p>
+    <w:p>
+      <w:pPr>
+        <w:spacing w:after="0" w:line="240" w:lineRule="auto"/>
+        <w:rPr>
+          <w:rFonts w:ascii="Times New Roman" w:eastAsia="Times New Roman" w:hAnsi="Times New Roman" w:cs="Times New Roman"/>
+          <w:sz w:val="28"/>
+          <w:szCs w:val="24"/>
+        </w:rPr>
+      </w:pPr>
+      <w:r>
+        <w:rPr>
+          <w:rFonts w:ascii="Times New Roman" w:eastAsia="Times New Roman" w:hAnsi="Times New Roman" w:cs="Times New Roman"/>
+          <w:sz w:val="28"/>
+          <w:szCs w:val="24"/>
+        </w:rPr>
+        <w:t>S3</w:t>
+      </w:r>
+      <w:r>
+        <w:rPr>
+          <w:rFonts w:ascii="Times New Roman" w:eastAsia="Times New Roman" w:hAnsi="Times New Roman" w:cs="Times New Roman"/>
+          <w:sz w:val="28"/>
+          <w:szCs w:val="24"/>
+        </w:rPr>
+        <w:t xml:space="preserve"> Plan</w:t>
+      </w:r>
+      <w:r>
+        <w:rPr>
+          <w:rFonts w:ascii="Times New Roman" w:eastAsia="Times New Roman" w:hAnsi="Times New Roman" w:cs="Times New Roman"/>
+          <w:sz w:val="28"/>
+          <w:szCs w:val="24"/>
+        </w:rPr>
+        <w:t xml:space="preserve"> can also capable of handling 6000 messages / sec / unit.</w:t>
+      </w:r>
+    </w:p>
+    <w:p>
+      <w:pPr>
+        <w:spacing w:after="0" w:line="240" w:lineRule="auto"/>
+        <w:rPr>
+          <w:rFonts w:ascii="Times New Roman" w:eastAsia="Times New Roman" w:hAnsi="Times New Roman" w:cs="Times New Roman"/>
+          <w:sz w:val="28"/>
+          <w:szCs w:val="24"/>
+          <w:u w:val="single"/>
+        </w:rPr>
+      </w:pPr>
+      <w:r>
+        <w:rPr>
+          <w:rFonts w:ascii="Times New Roman" w:eastAsia="Times New Roman" w:hAnsi="Times New Roman" w:cs="Times New Roman"/>
+          <w:i/>
+          <w:sz w:val="28"/>
+          <w:szCs w:val="24"/>
+          <w:u w:val="single"/>
+        </w:rPr>
+        <w:t>So</w:t>
+      </w:r>
+      <w:r>
+        <w:rPr>
+          <w:rFonts w:ascii="Times New Roman" w:eastAsia="Times New Roman" w:hAnsi="Times New Roman" w:cs="Times New Roman"/>
+          <w:sz w:val="28"/>
+          <w:szCs w:val="24"/>
+          <w:u w:val="single"/>
+        </w:rPr>
+        <w:t xml:space="preserve">, </w:t>
+      </w:r>
+    </w:p>
+    <w:p>
+      <w:pPr>
+        <w:spacing w:after="0" w:line="240" w:lineRule="auto"/>
+        <w:rPr>
+          <w:rFonts w:ascii="Times New Roman" w:eastAsia="Times New Roman" w:hAnsi="Times New Roman" w:cs="Times New Roman"/>
+          <w:sz w:val="28"/>
+          <w:szCs w:val="24"/>
+        </w:rPr>
+      </w:pPr>
+      <w:r>
+        <w:rPr>
+          <w:rFonts w:ascii="Times New Roman" w:eastAsia="Times New Roman" w:hAnsi="Times New Roman" w:cs="Times New Roman"/>
+          <w:sz w:val="28"/>
+          <w:szCs w:val="24"/>
+        </w:rPr>
+        <w:t xml:space="preserve">6000 * 60 * 60 = </w:t>
+      </w:r>
+      <w:r>
+        <w:rPr>
+          <w:rFonts w:ascii="Times New Roman" w:eastAsia="Times New Roman" w:hAnsi="Times New Roman" w:cs="Times New Roman"/>
+          <w:sz w:val="28"/>
+          <w:szCs w:val="24"/>
+        </w:rPr>
+        <w:t>(</w:t>
+      </w:r>
+      <w:r>
+        <w:rPr>
+          <w:rFonts w:ascii="Times New Roman" w:eastAsia="Times New Roman" w:hAnsi="Times New Roman" w:cs="Times New Roman"/>
+          <w:sz w:val="28"/>
+          <w:szCs w:val="24"/>
+        </w:rPr>
+        <w:t>21,000,000 / unit</w:t>
+      </w:r>
+      <w:r>
+        <w:rPr>
+          <w:rFonts w:ascii="Times New Roman" w:eastAsia="Times New Roman" w:hAnsi="Times New Roman" w:cs="Times New Roman"/>
+          <w:sz w:val="28"/>
+          <w:szCs w:val="24"/>
+        </w:rPr>
+        <w:t>)</w:t>
+      </w:r>
+      <w:r>
+        <w:rPr>
+          <w:rFonts w:ascii="Times New Roman" w:eastAsia="Times New Roman" w:hAnsi="Times New Roman" w:cs="Times New Roman"/>
+          <w:sz w:val="28"/>
+          <w:szCs w:val="24"/>
+        </w:rPr>
+        <w:t xml:space="preserve"> * 4 =   63,000,000</w:t>
+      </w:r>
+      <w:r>
+        <w:rPr>
+          <w:rFonts w:ascii="Times New Roman" w:eastAsia="Times New Roman" w:hAnsi="Times New Roman" w:cs="Times New Roman"/>
+          <w:sz w:val="28"/>
+          <w:szCs w:val="24"/>
+        </w:rPr>
+        <w:t xml:space="preserve"> / hour</w:t>
+      </w:r>
+    </w:p>
+    <w:p>
+      <w:pPr>
+        <w:rPr>
+          <w:rFonts w:ascii="Times New Roman" w:eastAsia="Times New Roman" w:hAnsi="Times New Roman" w:cs="Times New Roman"/>
+          <w:sz w:val="28"/>
+          <w:szCs w:val="24"/>
+        </w:rPr>
+      </w:pPr>
+    </w:p>
+    <w:p>
+      <w:pPr>
+        <w:rPr>
+          <w:rFonts w:ascii="Times New Roman" w:eastAsia="Times New Roman" w:hAnsi="Times New Roman" w:cs="Times New Roman"/>
+          <w:sz w:val="28"/>
+          <w:szCs w:val="24"/>
+        </w:rPr>
+      </w:pPr>
+      <w:r>
+        <w:rPr>
+          <w:rFonts w:ascii="Times New Roman" w:eastAsia="Times New Roman" w:hAnsi="Times New Roman" w:cs="Times New Roman"/>
+          <w:sz w:val="28"/>
+          <w:szCs w:val="24"/>
+        </w:rPr>
+        <w:t>According to poison distribution, 27% of the time we may get 2 messages at the same time, 54% of time 1 messages.</w:t>
+      </w:r>
+      <w:r>
+        <w:rPr>
+          <w:rFonts w:ascii="Times New Roman" w:eastAsia="Times New Roman" w:hAnsi="Times New Roman" w:cs="Times New Roman"/>
+          <w:sz w:val="28"/>
+          <w:szCs w:val="24"/>
+        </w:rPr>
+        <w:t xml:space="preserve"> </w:t>
+      </w:r>
+    </w:p>
+    <w:p>
+      <w:pPr>
+        <w:rPr>
+          <w:rFonts w:ascii="Times New Roman" w:eastAsia="Times New Roman" w:hAnsi="Times New Roman" w:cs="Times New Roman"/>
+          <w:sz w:val="28"/>
+          <w:szCs w:val="24"/>
+        </w:rPr>
+      </w:pPr>
+    </w:p>
+    <w:p>
+      <w:pPr>
+        <w:rPr>
+          <w:rFonts w:ascii="Times New Roman" w:eastAsia="Times New Roman" w:hAnsi="Times New Roman" w:cs="Times New Roman"/>
+          <w:sz w:val="28"/>
+          <w:szCs w:val="24"/>
+        </w:rPr>
+      </w:pPr>
+      <w:r>
+        <w:rPr>
+          <w:rFonts w:ascii="Times New Roman" w:eastAsia="Times New Roman" w:hAnsi="Times New Roman" w:cs="Times New Roman"/>
+          <w:b/>
+          <w:sz w:val="28"/>
+          <w:szCs w:val="24"/>
+        </w:rPr>
+        <w:t xml:space="preserve">Web Portal: </w:t>
+      </w:r>
+      <w:r>
+        <w:rPr>
+          <w:rFonts w:ascii="Times New Roman" w:eastAsia="Times New Roman" w:hAnsi="Times New Roman" w:cs="Times New Roman"/>
+          <w:sz w:val="28"/>
+          <w:szCs w:val="24"/>
+        </w:rPr>
+        <w:t>App Service with S</w:t>
+      </w:r>
+      <w:r>
+        <w:rPr>
+          <w:rFonts w:ascii="Times New Roman" w:eastAsia="Times New Roman" w:hAnsi="Times New Roman" w:cs="Times New Roman"/>
+          <w:sz w:val="28"/>
+          <w:szCs w:val="24"/>
+        </w:rPr>
+        <w:t>2</w:t>
+      </w:r>
+      <w:r>
+        <w:rPr>
+          <w:rFonts w:ascii="Times New Roman" w:eastAsia="Times New Roman" w:hAnsi="Times New Roman" w:cs="Times New Roman"/>
+          <w:sz w:val="28"/>
+          <w:szCs w:val="24"/>
+        </w:rPr>
+        <w:t>-Standard plan will suit our needs. It’s elastic and can scale up to 10 instances. We can start with this.</w:t>
+      </w:r>
+    </w:p>
+    <w:p>
+      <w:pPr>
+        <w:rPr>
+          <w:rFonts w:ascii="Times New Roman" w:eastAsia="Times New Roman" w:hAnsi="Times New Roman" w:cs="Times New Roman"/>
+          <w:sz w:val="28"/>
+          <w:szCs w:val="24"/>
+        </w:rPr>
+      </w:pPr>
+      <w:r>
+        <w:rPr>
+          <w:rFonts w:ascii="Times New Roman" w:eastAsia="Times New Roman" w:hAnsi="Times New Roman" w:cs="Times New Roman"/>
+          <w:sz w:val="28"/>
+          <w:szCs w:val="24"/>
+        </w:rPr>
+        <w:t xml:space="preserve">This plan </w:t>
+      </w:r>
+      <w:r>
+        <w:rPr>
+          <w:rFonts w:ascii="Times New Roman" w:eastAsia="Times New Roman" w:hAnsi="Times New Roman" w:cs="Times New Roman"/>
+          <w:sz w:val="28"/>
+          <w:szCs w:val="24"/>
+        </w:rPr>
+        <w:t xml:space="preserve">has a Traffic Manager which will take care of redirecting the traffic based on the </w:t>
+      </w:r>
+      <w:r>
+        <w:rPr>
+          <w:rFonts w:ascii="Times New Roman" w:eastAsia="Times New Roman" w:hAnsi="Times New Roman" w:cs="Times New Roman"/>
+          <w:sz w:val="28"/>
+          <w:szCs w:val="24"/>
+        </w:rPr>
+        <w:t>user’s</w:t>
+      </w:r>
+      <w:r>
+        <w:rPr>
+          <w:rFonts w:ascii="Times New Roman" w:eastAsia="Times New Roman" w:hAnsi="Times New Roman" w:cs="Times New Roman"/>
+          <w:sz w:val="28"/>
+          <w:szCs w:val="24"/>
+        </w:rPr>
+        <w:t xml:space="preserve"> geological lo</w:t>
+      </w:r>
+      <w:r>
+        <w:rPr>
+          <w:rFonts w:ascii="Times New Roman" w:eastAsia="Times New Roman" w:hAnsi="Times New Roman" w:cs="Times New Roman"/>
+          <w:sz w:val="28"/>
+          <w:szCs w:val="24"/>
+        </w:rPr>
+        <w:t>c</w:t>
+      </w:r>
+      <w:r>
+        <w:rPr>
+          <w:rFonts w:ascii="Times New Roman" w:eastAsia="Times New Roman" w:hAnsi="Times New Roman" w:cs="Times New Roman"/>
+          <w:sz w:val="28"/>
+          <w:szCs w:val="24"/>
+        </w:rPr>
+        <w:t>ation.</w:t>
+      </w:r>
+    </w:p>
+    <w:p>
+      <w:pPr>
+        <w:rPr>
+          <w:rFonts w:ascii="Times New Roman" w:eastAsia="Times New Roman" w:hAnsi="Times New Roman" w:cs="Times New Roman"/>
+          <w:sz w:val="28"/>
+          <w:szCs w:val="24"/>
+        </w:rPr>
+      </w:pPr>
+      <w:r>
+        <w:rPr>
+          <w:noProof/>
+        </w:rPr>
+        <w:drawing>
+          <wp:inline distT="0" distB="0" distL="0" distR="0" wp14:anchorId="4F07CB55" wp14:editId="79105C89">
+            <wp:extent cx="1714500" cy="2628900"/>
+            <wp:effectExtent l="0" t="0" r="0" b="0"/>
+            <wp:docPr id="4" name="Picture 4"/>
+            <wp:cNvGraphicFramePr>
+              <a:graphicFrameLocks xmlns:a="http://schemas.openxmlformats.org/drawingml/2006/main" noChangeAspect="1"/>
+            </wp:cNvGraphicFramePr>
+            <a:graphic xmlns:a="http://schemas.openxmlformats.org/drawingml/2006/main">
+              <a:graphicData uri="http://schemas.openxmlformats.org/drawingml/2006/picture">
+                <pic:pic xmlns:pic="http://schemas.openxmlformats.org/drawingml/2006/picture">
+                  <pic:nvPicPr>
+                    <pic:cNvPr id="1" name=""/>
+                    <pic:cNvPicPr/>
+                  </pic:nvPicPr>
+                  <pic:blipFill>
+                    <a:blip r:embed="rId8"/>
+                    <a:stretch>
+                      <a:fillRect/>
+                    </a:stretch>
+                  </pic:blipFill>
+                  <pic:spPr>
+                    <a:xfrm>
+                      <a:off x="0" y="0"/>
+                      <a:ext cx="1714500" cy="2628900"/>
+                    </a:xfrm>
+                    <a:prstGeom prst="rect">
+                      <a:avLst/>
+                    </a:prstGeom>
+                  </pic:spPr>
+                </pic:pic>
+              </a:graphicData>
+            </a:graphic>
+          </wp:inline>
+        </w:drawing>
+      </w:r>
+    </w:p>
+    <w:p>
+      <w:pPr>
+        <w:rPr>
+          <w:rFonts w:ascii="Times New Roman" w:eastAsia="Times New Roman" w:hAnsi="Times New Roman" w:cs="Times New Roman"/>
+          <w:sz w:val="28"/>
+          <w:szCs w:val="24"/>
+        </w:rPr>
+      </w:pPr>
+      <w:r>
+        <w:rPr>
+          <w:rFonts w:ascii="Times New Roman" w:eastAsia="Times New Roman" w:hAnsi="Times New Roman" w:cs="Times New Roman"/>
+          <w:sz w:val="28"/>
+          <w:szCs w:val="24"/>
+        </w:rPr>
+        <w:t>Also,</w:t>
+      </w:r>
+      <w:r>
+        <w:rPr>
+          <w:rFonts w:ascii="Times New Roman" w:eastAsia="Times New Roman" w:hAnsi="Times New Roman" w:cs="Times New Roman"/>
+          <w:sz w:val="28"/>
+          <w:szCs w:val="24"/>
+        </w:rPr>
+        <w:t xml:space="preserve"> it has 5 slot which we can use for Continuous delivery.</w:t>
+      </w:r>
+    </w:p>
+    <w:p>
+      <w:pPr>
+        <w:rPr>
+          <w:rFonts w:ascii="Times New Roman" w:eastAsia="Times New Roman" w:hAnsi="Times New Roman" w:cs="Times New Roman"/>
+          <w:sz w:val="28"/>
+          <w:szCs w:val="24"/>
+        </w:rPr>
+      </w:pPr>
+      <w:r>
+        <w:rPr>
+          <w:rFonts w:ascii="Times New Roman" w:eastAsia="Times New Roman" w:hAnsi="Times New Roman" w:cs="Times New Roman"/>
+          <w:b/>
+          <w:sz w:val="28"/>
+          <w:szCs w:val="24"/>
+        </w:rPr>
+        <w:t>Storage:</w:t>
+      </w:r>
+      <w:r>
+        <w:rPr>
+          <w:rFonts w:ascii="Times New Roman" w:eastAsia="Times New Roman" w:hAnsi="Times New Roman" w:cs="Times New Roman"/>
+          <w:sz w:val="28"/>
+          <w:szCs w:val="24"/>
+        </w:rPr>
+        <w:t xml:space="preserve"> We will be storing US and EU data separately in their respective regions.</w:t>
+      </w:r>
+    </w:p>
+    <w:p>
+      <w:pPr>
+        <w:rPr>
+          <w:rFonts w:ascii="Times New Roman" w:eastAsia="Times New Roman" w:hAnsi="Times New Roman" w:cs="Times New Roman"/>
+          <w:sz w:val="28"/>
+          <w:szCs w:val="24"/>
+        </w:rPr>
+      </w:pPr>
+      <w:r>
+        <w:rPr>
+          <w:rFonts w:ascii="Times New Roman" w:eastAsia="Times New Roman" w:hAnsi="Times New Roman" w:cs="Times New Roman"/>
+          <w:sz w:val="28"/>
+          <w:szCs w:val="24"/>
+        </w:rPr>
+        <w:t xml:space="preserve">It’s a standard plan and local </w:t>
+      </w:r>
+      <w:r>
+        <w:rPr>
+          <w:rFonts w:ascii="Times New Roman" w:eastAsia="Times New Roman" w:hAnsi="Times New Roman" w:cs="Times New Roman"/>
+          <w:sz w:val="28"/>
+          <w:szCs w:val="24"/>
+        </w:rPr>
+        <w:t>region-specific</w:t>
+      </w:r>
+      <w:r>
+        <w:rPr>
+          <w:rFonts w:ascii="Times New Roman" w:eastAsia="Times New Roman" w:hAnsi="Times New Roman" w:cs="Times New Roman"/>
+          <w:sz w:val="28"/>
+          <w:szCs w:val="24"/>
+        </w:rPr>
+        <w:t xml:space="preserve"> failover.</w:t>
+      </w:r>
+      <w:r>
+        <w:rPr>
+          <w:rFonts w:ascii="Times New Roman" w:eastAsia="Times New Roman" w:hAnsi="Times New Roman" w:cs="Times New Roman"/>
+          <w:sz w:val="28"/>
+          <w:szCs w:val="24"/>
+        </w:rPr>
+        <w:t xml:space="preserve"> </w:t>
+      </w:r>
+    </w:p>
+    <w:p>
+      <w:r>
+        <w:rPr>
+          <w:rFonts w:ascii="Times New Roman" w:eastAsia="Times New Roman" w:hAnsi="Times New Roman" w:cs="Times New Roman"/>
+          <w:sz w:val="28"/>
+          <w:szCs w:val="24"/>
+        </w:rPr>
+        <w:t>For 1344 Million Messages times 2 KB of message size, we need approximately 2300 GB of data storage / month.</w:t>
+      </w:r>
+    </w:p>
+    <w:p>
+      <w:pPr>
+        <w:rPr>
+          <w:rFonts w:ascii="Times New Roman" w:eastAsia="Times New Roman" w:hAnsi="Times New Roman" w:cs="Times New Roman"/>
+          <w:b/>
+          <w:sz w:val="28"/>
+          <w:szCs w:val="24"/>
+        </w:rPr>
+      </w:pPr>
+      <w:bookmarkStart w:id="2" w:name="_GoBack"/>
+      <w:bookmarkEnd w:id="2"/>
+      <w:r>
+        <w:rPr>
+          <w:rFonts w:ascii="Times New Roman" w:eastAsia="Times New Roman" w:hAnsi="Times New Roman" w:cs="Times New Roman"/>
+          <w:b/>
+          <w:sz w:val="28"/>
+          <w:szCs w:val="24"/>
+          <w:u w:val="single"/>
+        </w:rPr>
+        <w:t>Cost Estimates:</w:t>
+      </w:r>
+      <w:r>
+        <w:rPr>
+          <w:rFonts w:ascii="Times New Roman" w:eastAsia="Times New Roman" w:hAnsi="Times New Roman" w:cs="Times New Roman"/>
+          <w:b/>
+          <w:sz w:val="28"/>
+          <w:szCs w:val="24"/>
+          <w:u w:val="single"/>
+        </w:rPr>
+        <w:t xml:space="preserve"> </w:t>
+      </w:r>
+      <w:r>
+        <w:rPr>
+          <w:rFonts w:ascii="Times New Roman" w:eastAsia="Times New Roman" w:hAnsi="Times New Roman" w:cs="Times New Roman"/>
+          <w:sz w:val="28"/>
+          <w:szCs w:val="24"/>
+        </w:rPr>
+        <w:t>Please find the Excel sheet in Github.</w:t>
+      </w:r>
     </w:p>
     <w:sectPr>
-      <w:footerReference w:type="default" r:id="rId7"/>
+      <w:footerReference w:type="default" r:id="rId9"/>
       <w:pgSz w:w="12240" w:h="15840"/>
       <w:pgMar w:top="1440" w:right="1440" w:bottom="1440" w:left="1440" w:header="720" w:footer="720" w:gutter="0"/>
       <w:cols w:space="720"/>
@@ -2526,6 +3348,11 @@
       <w:szCs w:val="26"/>
     </w:rPr>
   </w:style>
+  <w:style w:type="character" w:customStyle="1" w:styleId="price-data">
+    <w:name w:val="price-data"/>
+    <w:basedOn w:val="DefaultParagraphFont"/>
+    <w:rsid w:val="003811E6"/>
+  </w:style>
 </w:styles>
 </file>
 

</xml_diff>